<commit_message>
added manual and some minor ideas in alli.docx
</commit_message>
<xml_diff>
--- a/alli.docx
+++ b/alli.docx
@@ -276,6 +276,9 @@
       <w:r>
         <w:t>η υπάρχουσα διεπαφή δεν είναι προσιτή και φιλική για όλους τους χρήστες.</w:t>
       </w:r>
+      <w:r>
+        <w:t xml:space="preserve"> (μικρά κουμπιά που δεν είναι ευκολοδιάκριτα και μπορεί να πατηθούν και κατά λάθος)</w:t>
+      </w:r>
     </w:p>
     <w:p>
       <w:pPr>
@@ -287,32 +290,38 @@
       <w:r>
         <w:t>Σύγχυση κουμπιών.</w:t>
       </w:r>
-    </w:p>
-    <w:p>
-      <w:pPr>
-        <w:ind w:left="720"/>
-      </w:pPr>
-    </w:p>
-    <w:p>
-      <w:pPr>
-        <w:pStyle w:val="ListParagraph"/>
+      <w:r>
+        <w:t xml:space="preserve"> -&gt; πολλά κουμπιά σε μικρό χώρο</w:t>
+      </w:r>
+    </w:p>
+    <w:p>
+      <w:pPr>
         <w:numPr>
           <w:ilvl w:val="0"/>
           <w:numId w:val="2"/>
         </w:numPr>
-        <w:rPr>
-          <w:b/>
-          <w:bCs/>
-          <w:lang w:val="en-US"/>
-        </w:rPr>
-      </w:pPr>
-      <w:r>
-        <w:t>ευδιάκριτα κουμπιά</w:t>
-      </w:r>
-    </w:p>
-    <w:p>
-      <w:pPr>
-        <w:pStyle w:val="ListParagraph"/>
+      </w:pPr>
+      <w:r>
+        <w:t xml:space="preserve">τί είναι το </w:t>
+      </w:r>
+      <w:r>
+        <w:rPr>
+          <w:lang w:val="en-US"/>
+        </w:rPr>
+        <w:t>lock</w:t>
+      </w:r>
+      <w:r>
+        <w:t>; -&gt; δεν καταλαβαίνει ο χρήστης τη χρησιμότητά του</w:t>
+      </w:r>
+    </w:p>
+    <w:p>
+      <w:pPr>
+        <w:ind w:left="720"/>
+      </w:pPr>
+    </w:p>
+    <w:p>
+      <w:pPr>
+        <w:pStyle w:val="a3"/>
         <w:numPr>
           <w:ilvl w:val="0"/>
           <w:numId w:val="2"/>
@@ -320,15 +329,16 @@
         <w:rPr>
           <w:b/>
           <w:bCs/>
-        </w:rPr>
-      </w:pPr>
-      <w:r>
-        <w:t>να ακούγεται ήχος κάθε φορά που πατιέται κουμπί</w:t>
-      </w:r>
-    </w:p>
-    <w:p>
-      <w:pPr>
-        <w:pStyle w:val="ListParagraph"/>
+          <w:lang w:val="en-US"/>
+        </w:rPr>
+      </w:pPr>
+      <w:r>
+        <w:t>ευδιάκριτα κουμπιά</w:t>
+      </w:r>
+    </w:p>
+    <w:p>
+      <w:pPr>
+        <w:pStyle w:val="a3"/>
         <w:numPr>
           <w:ilvl w:val="0"/>
           <w:numId w:val="2"/>
@@ -339,12 +349,12 @@
         </w:rPr>
       </w:pPr>
       <w:r>
-        <w:t>όταν ένα κουμπί είναι πιεσμένο και έχει τεθεί σε λειτουργία αυτό που κάνει, το κουμπί φωτίζεται</w:t>
-      </w:r>
-    </w:p>
-    <w:p>
-      <w:pPr>
-        <w:pStyle w:val="ListParagraph"/>
+        <w:t>να ακούγεται ήχος κάθε φορά που πατιέται κουμπί</w:t>
+      </w:r>
+    </w:p>
+    <w:p>
+      <w:pPr>
+        <w:pStyle w:val="a3"/>
         <w:numPr>
           <w:ilvl w:val="0"/>
           <w:numId w:val="2"/>
@@ -355,6 +365,34 @@
         </w:rPr>
       </w:pPr>
       <w:r>
+        <w:t>όταν ένα κουμπί είναι πιεσμένο και έχει τεθεί σε λειτουργία αυτό που κάνει, το κουμπί φωτίζεται</w:t>
+      </w:r>
+      <w:r>
+        <w:t xml:space="preserve">/αλλάζει χρώμα (για ευκολία στο </w:t>
+      </w:r>
+      <w:r>
+        <w:rPr>
+          <w:lang w:val="en-US"/>
+        </w:rPr>
+        <w:t>android</w:t>
+      </w:r>
+      <w:r>
+        <w:t>)</w:t>
+      </w:r>
+    </w:p>
+    <w:p>
+      <w:pPr>
+        <w:pStyle w:val="a3"/>
+        <w:numPr>
+          <w:ilvl w:val="0"/>
+          <w:numId w:val="2"/>
+        </w:numPr>
+        <w:rPr>
+          <w:b/>
+          <w:bCs/>
+        </w:rPr>
+      </w:pPr>
+      <w:r>
         <w:t>ανάλογα χρώματα στα κουμπιά (πχ στο + κόκκινο, στο – μπλε)</w:t>
       </w:r>
     </w:p>
@@ -391,15 +429,7 @@
         <w:t>OFF</w:t>
       </w:r>
       <w:r>
-        <w:t xml:space="preserve"> </w:t>
-      </w:r>
-      <w:proofErr w:type="gramStart"/>
-      <w:r>
-        <w:t>( εκκίνηση</w:t>
-      </w:r>
-      <w:proofErr w:type="gramEnd"/>
-      <w:r>
-        <w:t xml:space="preserve"> της λειτουργίας του </w:t>
+        <w:t xml:space="preserve"> ( εκκίνηση της λειτουργίας του </w:t>
       </w:r>
       <w:r>
         <w:rPr>
@@ -457,7 +487,13 @@
         <w:t xml:space="preserve"> </w:t>
       </w:r>
       <w:r>
-        <w:t>θερμοκρασίας)</w:t>
+        <w:t>θερμοκρασίας</w:t>
+      </w:r>
+      <w:r>
+        <w:rPr>
+          <w:lang w:val="en-US"/>
+        </w:rPr>
+        <w:t>)</w:t>
       </w:r>
     </w:p>
     <w:p>
@@ -669,7 +705,6 @@
         </w:rPr>
         <w:t xml:space="preserve">, </w:t>
       </w:r>
-      <w:proofErr w:type="gramStart"/>
       <w:r>
         <w:rPr>
           <w:rFonts w:ascii="Arial" w:hAnsi="Arial" w:cs="Arial"/>
@@ -692,11 +727,18 @@
           <w:rFonts w:ascii="Arial" w:hAnsi="Arial" w:cs="Arial"/>
           <w:sz w:val="18"/>
           <w:szCs w:val="18"/>
+        </w:rPr>
+        <w:t xml:space="preserve"> </w:t>
+      </w:r>
+      <w:r>
+        <w:rPr>
+          <w:rFonts w:ascii="Arial" w:hAnsi="Arial" w:cs="Arial"/>
+          <w:sz w:val="18"/>
+          <w:szCs w:val="18"/>
           <w:lang w:val="en-US"/>
         </w:rPr>
         <w:t>HEAT</w:t>
       </w:r>
-      <w:proofErr w:type="gramEnd"/>
       <w:r>
         <w:rPr>
           <w:rFonts w:ascii="Arial" w:hAnsi="Arial" w:cs="Arial"/>
@@ -751,6 +793,15 @@
       <w:r>
         <w:rPr>
           <w:rFonts w:ascii="Arial" w:hAnsi="Arial" w:cs="Arial"/>
+          <w:color w:val="FF0000"/>
+          <w:sz w:val="18"/>
+          <w:szCs w:val="18"/>
+        </w:rPr>
+        <w:t>{</w:t>
+      </w:r>
+      <w:r>
+        <w:rPr>
+          <w:rFonts w:ascii="Arial" w:hAnsi="Arial" w:cs="Arial"/>
           <w:sz w:val="18"/>
           <w:szCs w:val="18"/>
           <w:lang w:val="en-US"/>
@@ -807,6 +858,30 @@
         </w:rPr>
         <w:t>)</w:t>
       </w:r>
+      <w:r>
+        <w:rPr>
+          <w:rFonts w:ascii="Arial" w:hAnsi="Arial" w:cs="Arial"/>
+          <w:sz w:val="18"/>
+          <w:szCs w:val="18"/>
+        </w:rPr>
+        <w:t xml:space="preserve"> (ή 4 κουμπιά με τις επιλογές (</w:t>
+      </w:r>
+      <w:r>
+        <w:rPr>
+          <w:rFonts w:ascii="Arial" w:hAnsi="Arial" w:cs="Arial"/>
+          <w:sz w:val="18"/>
+          <w:szCs w:val="18"/>
+        </w:rPr>
+        <w:t>?</w:t>
+      </w:r>
+      <w:r>
+        <w:rPr>
+          <w:rFonts w:ascii="Arial" w:hAnsi="Arial" w:cs="Arial"/>
+          <w:sz w:val="18"/>
+          <w:szCs w:val="18"/>
+        </w:rPr>
+        <w:t>) )</w:t>
+      </w:r>
     </w:p>
     <w:p>
       <w:pPr>
@@ -857,48 +932,216 @@
         </w:rPr>
         <w:t>)</w:t>
       </w:r>
-    </w:p>
-    <w:p>
-      <w:pPr>
-        <w:rPr>
-          <w:rFonts w:ascii="Arial" w:hAnsi="Arial" w:cs="Arial"/>
-          <w:sz w:val="18"/>
-          <w:szCs w:val="18"/>
-          <w:lang w:val="en-US"/>
-        </w:rPr>
-      </w:pPr>
-      <w:r>
-        <w:rPr>
-          <w:rFonts w:ascii="Arial" w:hAnsi="Arial" w:cs="Arial"/>
-          <w:sz w:val="18"/>
-          <w:szCs w:val="18"/>
-          <w:lang w:val="en-US"/>
-        </w:rPr>
-        <w:t>timer (set time + cancel)</w:t>
-      </w:r>
-    </w:p>
-    <w:p>
-      <w:pPr>
-        <w:rPr>
-          <w:lang w:val="en-US"/>
-        </w:rPr>
-      </w:pPr>
-    </w:p>
-    <w:p>
-      <w:pPr>
-        <w:rPr>
-          <w:lang w:val="en-US"/>
-        </w:rPr>
-      </w:pPr>
-      <w:r>
-        <w:rPr>
-          <w:lang w:val="en-US"/>
-        </w:rPr>
+      <w:r>
+        <w:rPr>
+          <w:rFonts w:ascii="Arial" w:hAnsi="Arial" w:cs="Arial"/>
+          <w:sz w:val="18"/>
+          <w:szCs w:val="18"/>
+        </w:rPr>
+        <w:t xml:space="preserve"> (με +, - (</w:t>
+      </w:r>
+      <w:r>
+        <w:rPr>
+          <w:rFonts w:ascii="Arial" w:hAnsi="Arial" w:cs="Arial"/>
+          <w:sz w:val="18"/>
+          <w:szCs w:val="18"/>
+          <w:lang w:val="en-US"/>
+        </w:rPr>
+        <w:t>?) )</w:t>
+      </w:r>
+    </w:p>
+    <w:p>
+      <w:pPr>
+        <w:rPr>
+          <w:rFonts w:ascii="Arial" w:hAnsi="Arial" w:cs="Arial"/>
+          <w:color w:val="FF0000"/>
+          <w:sz w:val="18"/>
+          <w:szCs w:val="18"/>
+        </w:rPr>
+      </w:pPr>
+      <w:r>
+        <w:rPr>
+          <w:rFonts w:ascii="Arial" w:hAnsi="Arial" w:cs="Arial"/>
+          <w:sz w:val="18"/>
+          <w:szCs w:val="18"/>
+          <w:lang w:val="en-US"/>
+        </w:rPr>
+        <w:t>timer</w:t>
+      </w:r>
+      <w:r>
+        <w:rPr>
+          <w:rFonts w:ascii="Arial" w:hAnsi="Arial" w:cs="Arial"/>
+          <w:sz w:val="18"/>
+          <w:szCs w:val="18"/>
+        </w:rPr>
+        <w:t xml:space="preserve"> (</w:t>
+      </w:r>
+      <w:r>
+        <w:rPr>
+          <w:rFonts w:ascii="Arial" w:hAnsi="Arial" w:cs="Arial"/>
+          <w:sz w:val="18"/>
+          <w:szCs w:val="18"/>
+          <w:lang w:val="en-US"/>
+        </w:rPr>
+        <w:t>set</w:t>
+      </w:r>
+      <w:r>
+        <w:rPr>
+          <w:rFonts w:ascii="Arial" w:hAnsi="Arial" w:cs="Arial"/>
+          <w:sz w:val="18"/>
+          <w:szCs w:val="18"/>
+        </w:rPr>
+        <w:t xml:space="preserve"> </w:t>
+      </w:r>
+      <w:r>
+        <w:rPr>
+          <w:rFonts w:ascii="Arial" w:hAnsi="Arial" w:cs="Arial"/>
+          <w:sz w:val="18"/>
+          <w:szCs w:val="18"/>
+          <w:lang w:val="en-US"/>
+        </w:rPr>
+        <w:t>time</w:t>
+      </w:r>
+      <w:r>
+        <w:rPr>
+          <w:rFonts w:ascii="Arial" w:hAnsi="Arial" w:cs="Arial"/>
+          <w:sz w:val="18"/>
+          <w:szCs w:val="18"/>
+        </w:rPr>
+        <w:t xml:space="preserve"> + </w:t>
+      </w:r>
+      <w:r>
+        <w:rPr>
+          <w:rFonts w:ascii="Arial" w:hAnsi="Arial" w:cs="Arial"/>
+          <w:sz w:val="18"/>
+          <w:szCs w:val="18"/>
+          <w:lang w:val="en-US"/>
+        </w:rPr>
+        <w:t>cancel</w:t>
+      </w:r>
+      <w:r>
+        <w:rPr>
+          <w:rFonts w:ascii="Arial" w:hAnsi="Arial" w:cs="Arial"/>
+          <w:sz w:val="18"/>
+          <w:szCs w:val="18"/>
+        </w:rPr>
+        <w:t>)</w:t>
+      </w:r>
+      <w:r>
+        <w:rPr>
+          <w:rFonts w:ascii="Arial" w:hAnsi="Arial" w:cs="Arial"/>
+          <w:color w:val="FF0000"/>
+          <w:sz w:val="18"/>
+          <w:szCs w:val="18"/>
+        </w:rPr>
+        <w:t xml:space="preserve">} </w:t>
+      </w:r>
+      <w:r>
+        <w:rPr>
+          <w:rFonts w:ascii="Arial" w:hAnsi="Arial" w:cs="Arial"/>
+          <w:color w:val="FF0000"/>
+          <w:sz w:val="18"/>
+          <w:szCs w:val="18"/>
+        </w:rPr>
+        <w:t>μπορούν</w:t>
+      </w:r>
+      <w:r>
+        <w:rPr>
+          <w:rFonts w:ascii="Arial" w:hAnsi="Arial" w:cs="Arial"/>
+          <w:color w:val="FF0000"/>
+          <w:sz w:val="18"/>
+          <w:szCs w:val="18"/>
+        </w:rPr>
+        <w:t xml:space="preserve"> </w:t>
+      </w:r>
+      <w:r>
+        <w:rPr>
+          <w:rFonts w:ascii="Arial" w:hAnsi="Arial" w:cs="Arial"/>
+          <w:color w:val="FF0000"/>
+          <w:sz w:val="18"/>
+          <w:szCs w:val="18"/>
+        </w:rPr>
+        <w:t>να</w:t>
+      </w:r>
+      <w:r>
+        <w:rPr>
+          <w:rFonts w:ascii="Arial" w:hAnsi="Arial" w:cs="Arial"/>
+          <w:color w:val="FF0000"/>
+          <w:sz w:val="18"/>
+          <w:szCs w:val="18"/>
+        </w:rPr>
+        <w:t xml:space="preserve"> </w:t>
+      </w:r>
+      <w:r>
+        <w:rPr>
+          <w:rFonts w:ascii="Arial" w:hAnsi="Arial" w:cs="Arial"/>
+          <w:color w:val="FF0000"/>
+          <w:sz w:val="18"/>
+          <w:szCs w:val="18"/>
+        </w:rPr>
+        <w:t>μπουν</w:t>
+      </w:r>
+      <w:r>
+        <w:rPr>
+          <w:rFonts w:ascii="Arial" w:hAnsi="Arial" w:cs="Arial"/>
+          <w:color w:val="FF0000"/>
+          <w:sz w:val="18"/>
+          <w:szCs w:val="18"/>
+        </w:rPr>
+        <w:t xml:space="preserve"> </w:t>
+      </w:r>
+      <w:r>
+        <w:rPr>
+          <w:rFonts w:ascii="Arial" w:hAnsi="Arial" w:cs="Arial"/>
+          <w:color w:val="FF0000"/>
+          <w:sz w:val="18"/>
+          <w:szCs w:val="18"/>
+        </w:rPr>
+        <w:t>σε ρυθμίσεις για προχωρημένους</w:t>
+      </w:r>
+    </w:p>
+    <w:p>
+      <w:pPr>
+        <w:rPr>
+          <w:rFonts w:ascii="Arial" w:hAnsi="Arial" w:cs="Arial"/>
+          <w:sz w:val="18"/>
+          <w:szCs w:val="18"/>
+        </w:rPr>
+      </w:pPr>
+    </w:p>
+    <w:p>
+      <w:pPr>
+        <w:rPr>
+          <w:rFonts w:ascii="Arial" w:hAnsi="Arial" w:cs="Arial"/>
+          <w:sz w:val="18"/>
+          <w:szCs w:val="18"/>
+        </w:rPr>
+      </w:pPr>
+      <w:r>
+        <w:rPr>
+          <w:rFonts w:ascii="Arial" w:hAnsi="Arial" w:cs="Arial"/>
+          <w:sz w:val="18"/>
+          <w:szCs w:val="18"/>
+        </w:rPr>
+        <w:t>(άσχετο αλλά να βάλουμε και 1 φωτογραφία του κοντρόλ)</w:t>
+      </w:r>
+    </w:p>
+    <w:p/>
+    <w:p>
+      <w:r>
         <w:br w:type="page"/>
       </w:r>
     </w:p>
     <w:p>
-      <w:r>
+      <w:pPr>
+        <w:rPr>
+          <w:lang w:val="en-US"/>
+        </w:rPr>
+      </w:pPr>
+      <w:r>
+        <w:rPr>
+          <w:lang w:val="en-US"/>
+        </w:rPr>
         <w:lastRenderedPageBreak/>
         <w:t xml:space="preserve">1. </w:t>
       </w:r>
@@ -906,7 +1149,13 @@
         <w:t>Ανάλυση</w:t>
       </w:r>
       <w:r>
-        <w:t xml:space="preserve"> Απαιτήσεων</w:t>
+        <w:rPr>
+          <w:lang w:val="en-US"/>
+        </w:rPr>
+        <w:t xml:space="preserve"> </w:t>
+      </w:r>
+      <w:r>
+        <w:t>Απαιτήσεων</w:t>
       </w:r>
     </w:p>
     <w:p>
@@ -1795,17 +2044,17 @@
     <w:lsdException w:name="Unresolved Mention" w:semiHidden="1" w:unhideWhenUsed="1"/>
     <w:lsdException w:name="Smart Link" w:semiHidden="1" w:unhideWhenUsed="1"/>
   </w:latentStyles>
-  <w:style w:type="paragraph" w:default="1" w:styleId="Normal">
+  <w:style w:type="paragraph" w:default="1" w:styleId="a">
     <w:name w:val="Normal"/>
     <w:qFormat/>
   </w:style>
-  <w:style w:type="character" w:default="1" w:styleId="DefaultParagraphFont">
+  <w:style w:type="character" w:default="1" w:styleId="a0">
     <w:name w:val="Default Paragraph Font"/>
     <w:uiPriority w:val="1"/>
     <w:semiHidden/>
     <w:unhideWhenUsed/>
   </w:style>
-  <w:style w:type="table" w:default="1" w:styleId="TableNormal">
+  <w:style w:type="table" w:default="1" w:styleId="a1">
     <w:name w:val="Normal Table"/>
     <w:uiPriority w:val="99"/>
     <w:semiHidden/>
@@ -1820,15 +2069,15 @@
       </w:tblCellMar>
     </w:tblPr>
   </w:style>
-  <w:style w:type="numbering" w:default="1" w:styleId="NoList">
+  <w:style w:type="numbering" w:default="1" w:styleId="a2">
     <w:name w:val="No List"/>
     <w:uiPriority w:val="99"/>
     <w:semiHidden/>
     <w:unhideWhenUsed/>
   </w:style>
-  <w:style w:type="paragraph" w:styleId="ListParagraph">
+  <w:style w:type="paragraph" w:styleId="a3">
     <w:name w:val="List Paragraph"/>
-    <w:basedOn w:val="Normal"/>
+    <w:basedOn w:val="a"/>
     <w:uiPriority w:val="34"/>
     <w:qFormat/>
     <w:rsid w:val="00B07BA4"/>

</xml_diff>

<commit_message>
2nd cycle evaluation methods
</commit_message>
<xml_diff>
--- a/alli.docx
+++ b/alli.docx
@@ -1,6 +1,6 @@
 
 <file path=word/document.xml><?xml version="1.0" encoding="utf-8"?>
-<w:document xmlns:wpc="http://schemas.microsoft.com/office/word/2010/wordprocessingCanvas" xmlns:cx="http://schemas.microsoft.com/office/drawing/2014/chartex" xmlns:cx1="http://schemas.microsoft.com/office/drawing/2015/9/8/chartex" xmlns:cx2="http://schemas.microsoft.com/office/drawing/2015/10/21/chartex" xmlns:cx3="http://schemas.microsoft.com/office/drawing/2016/5/9/chartex" xmlns:cx4="http://schemas.microsoft.com/office/drawing/2016/5/10/chartex" xmlns:cx5="http://schemas.microsoft.com/office/drawing/2016/5/11/chartex" xmlns:cx6="http://schemas.microsoft.com/office/drawing/2016/5/12/chartex" xmlns:cx7="http://schemas.microsoft.com/office/drawing/2016/5/13/chartex" xmlns:cx8="http://schemas.microsoft.com/office/drawing/2016/5/14/chartex" xmlns:mc="http://schemas.openxmlformats.org/markup-compatibility/2006" xmlns:aink="http://schemas.microsoft.com/office/drawing/2016/ink" xmlns:am3d="http://schemas.microsoft.com/office/drawing/2017/model3d" xmlns:o="urn:schemas-microsoft-com:office:office" xmlns:r="http://schemas.openxmlformats.org/officeDocument/2006/relationships" xmlns:m="http://schemas.openxmlformats.org/officeDocument/2006/math" xmlns:v="urn:schemas-microsoft-com:vml" xmlns:wp14="http://schemas.microsoft.com/office/word/2010/wordprocessingDrawing" xmlns:wp="http://schemas.openxmlformats.org/drawingml/2006/wordprocessingDrawing" xmlns:w10="urn:schemas-microsoft-com:office:word" xmlns:w="http://schemas.openxmlformats.org/wordprocessingml/2006/main" xmlns:w14="http://schemas.microsoft.com/office/word/2010/wordml" xmlns:w15="http://schemas.microsoft.com/office/word/2012/wordml" xmlns:w16cid="http://schemas.microsoft.com/office/word/2016/wordml/cid" xmlns:w16se="http://schemas.microsoft.com/office/word/2015/wordml/symex" xmlns:wpg="http://schemas.microsoft.com/office/word/2010/wordprocessingGroup" xmlns:wpi="http://schemas.microsoft.com/office/word/2010/wordprocessingInk" xmlns:wne="http://schemas.microsoft.com/office/word/2006/wordml" xmlns:wps="http://schemas.microsoft.com/office/word/2010/wordprocessingShape" mc:Ignorable="w14 w15 w16se w16cid wp14">
+<w:document xmlns:wpc="http://schemas.microsoft.com/office/word/2010/wordprocessingCanvas" xmlns:cx="http://schemas.microsoft.com/office/drawing/2014/chartex" xmlns:cx1="http://schemas.microsoft.com/office/drawing/2015/9/8/chartex" xmlns:cx2="http://schemas.microsoft.com/office/drawing/2015/10/21/chartex" xmlns:cx3="http://schemas.microsoft.com/office/drawing/2016/5/9/chartex" xmlns:cx4="http://schemas.microsoft.com/office/drawing/2016/5/10/chartex" xmlns:cx5="http://schemas.microsoft.com/office/drawing/2016/5/11/chartex" xmlns:cx6="http://schemas.microsoft.com/office/drawing/2016/5/12/chartex" xmlns:cx7="http://schemas.microsoft.com/office/drawing/2016/5/13/chartex" xmlns:cx8="http://schemas.microsoft.com/office/drawing/2016/5/14/chartex" xmlns:mc="http://schemas.openxmlformats.org/markup-compatibility/2006" xmlns:aink="http://schemas.microsoft.com/office/drawing/2016/ink" xmlns:am3d="http://schemas.microsoft.com/office/drawing/2017/model3d" xmlns:o="urn:schemas-microsoft-com:office:office" xmlns:r="http://schemas.openxmlformats.org/officeDocument/2006/relationships" xmlns:m="http://schemas.openxmlformats.org/officeDocument/2006/math" xmlns:v="urn:schemas-microsoft-com:vml" xmlns:wp14="http://schemas.microsoft.com/office/word/2010/wordprocessingDrawing" xmlns:wp="http://schemas.openxmlformats.org/drawingml/2006/wordprocessingDrawing" xmlns:w10="urn:schemas-microsoft-com:office:word" xmlns:w="http://schemas.openxmlformats.org/wordprocessingml/2006/main" xmlns:w14="http://schemas.microsoft.com/office/word/2010/wordml" xmlns:w15="http://schemas.microsoft.com/office/word/2012/wordml" xmlns:w16cex="http://schemas.microsoft.com/office/word/2018/wordml/cex" xmlns:w16cid="http://schemas.microsoft.com/office/word/2016/wordml/cid" xmlns:w16="http://schemas.microsoft.com/office/word/2018/wordml" xmlns:w16se="http://schemas.microsoft.com/office/word/2015/wordml/symex" xmlns:wpg="http://schemas.microsoft.com/office/word/2010/wordprocessingGroup" xmlns:wpi="http://schemas.microsoft.com/office/word/2010/wordprocessingInk" xmlns:wne="http://schemas.microsoft.com/office/word/2006/wordml" xmlns:wps="http://schemas.microsoft.com/office/word/2010/wordprocessingShape" mc:Ignorable="w14 w15 w16se w16cid w16 w16cex wp14">
   <w:body>
     <w:p>
       <w:pPr>
@@ -147,7 +147,6 @@
           <w:color w:val="000000" w:themeColor="text1"/>
         </w:rPr>
       </w:pPr>
-      <w:proofErr w:type="spellStart"/>
       <w:r>
         <w:rPr>
           <w:rFonts w:ascii="Cochin" w:hAnsi="Cochin" w:cs="Times New Roman"/>
@@ -155,9 +154,8 @@
           <w:bCs/>
           <w:color w:val="000000" w:themeColor="text1"/>
         </w:rPr>
-        <w:t>Δανοπούλου</w:t>
-      </w:r>
-      <w:proofErr w:type="spellEnd"/>
+        <w:t xml:space="preserve">Δανοπούλου Αιμιλία </w:t>
+      </w:r>
       <w:r>
         <w:rPr>
           <w:rFonts w:ascii="Cochin" w:hAnsi="Cochin" w:cs="Times New Roman"/>
@@ -165,7 +163,7 @@
           <w:bCs/>
           <w:color w:val="000000" w:themeColor="text1"/>
         </w:rPr>
-        <w:t xml:space="preserve"> Αιμιλία </w:t>
+        <w:t>-</w:t>
       </w:r>
       <w:r>
         <w:rPr>
@@ -174,29 +172,29 @@
           <w:bCs/>
           <w:color w:val="000000" w:themeColor="text1"/>
         </w:rPr>
-        <w:t>-</w:t>
-      </w:r>
-      <w:r>
+        <w:t xml:space="preserve"> 3170033</w:t>
+      </w:r>
+    </w:p>
+    <w:p>
+      <w:pPr>
+        <w:spacing w:line="240" w:lineRule="auto"/>
+        <w:jc w:val="center"/>
         <w:rPr>
           <w:rFonts w:ascii="Cochin" w:hAnsi="Cochin" w:cs="Times New Roman"/>
           <w:b/>
           <w:bCs/>
           <w:color w:val="000000" w:themeColor="text1"/>
         </w:rPr>
-        <w:t xml:space="preserve"> 3170033</w:t>
-      </w:r>
-    </w:p>
-    <w:p>
-      <w:pPr>
-        <w:spacing w:line="240" w:lineRule="auto"/>
-        <w:jc w:val="center"/>
+      </w:pPr>
+      <w:r>
         <w:rPr>
           <w:rFonts w:ascii="Cochin" w:hAnsi="Cochin" w:cs="Times New Roman"/>
           <w:b/>
           <w:bCs/>
           <w:color w:val="000000" w:themeColor="text1"/>
         </w:rPr>
-      </w:pPr>
+        <w:t xml:space="preserve">Μπαλή Νίκη </w:t>
+      </w:r>
       <w:r>
         <w:rPr>
           <w:rFonts w:ascii="Cochin" w:hAnsi="Cochin" w:cs="Times New Roman"/>
@@ -204,7 +202,7 @@
           <w:bCs/>
           <w:color w:val="000000" w:themeColor="text1"/>
         </w:rPr>
-        <w:t xml:space="preserve">Μπαλή Νίκη </w:t>
+        <w:t>-</w:t>
       </w:r>
       <w:r>
         <w:rPr>
@@ -213,29 +211,29 @@
           <w:bCs/>
           <w:color w:val="000000" w:themeColor="text1"/>
         </w:rPr>
-        <w:t>-</w:t>
-      </w:r>
-      <w:r>
+        <w:t xml:space="preserve"> 3170114</w:t>
+      </w:r>
+    </w:p>
+    <w:p>
+      <w:pPr>
+        <w:spacing w:line="240" w:lineRule="auto"/>
+        <w:jc w:val="center"/>
         <w:rPr>
           <w:rFonts w:ascii="Cochin" w:hAnsi="Cochin" w:cs="Times New Roman"/>
           <w:b/>
           <w:bCs/>
           <w:color w:val="000000" w:themeColor="text1"/>
         </w:rPr>
-        <w:t xml:space="preserve"> 3170114</w:t>
-      </w:r>
-    </w:p>
-    <w:p>
-      <w:pPr>
-        <w:spacing w:line="240" w:lineRule="auto"/>
-        <w:jc w:val="center"/>
+      </w:pPr>
+      <w:r>
         <w:rPr>
           <w:rFonts w:ascii="Cochin" w:hAnsi="Cochin" w:cs="Times New Roman"/>
           <w:b/>
           <w:bCs/>
           <w:color w:val="000000" w:themeColor="text1"/>
         </w:rPr>
-      </w:pPr>
+        <w:t>Χαβιατζή Ελένη</w:t>
+      </w:r>
       <w:r>
         <w:rPr>
           <w:rFonts w:ascii="Cochin" w:hAnsi="Cochin" w:cs="Times New Roman"/>
@@ -243,7 +241,7 @@
           <w:bCs/>
           <w:color w:val="000000" w:themeColor="text1"/>
         </w:rPr>
-        <w:t>Χαβιατζή Ελένη</w:t>
+        <w:t xml:space="preserve"> </w:t>
       </w:r>
       <w:r>
         <w:rPr>
@@ -252,15 +250,6 @@
           <w:bCs/>
           <w:color w:val="000000" w:themeColor="text1"/>
         </w:rPr>
-        <w:t xml:space="preserve"> </w:t>
-      </w:r>
-      <w:r>
-        <w:rPr>
-          <w:rFonts w:ascii="Cochin" w:hAnsi="Cochin" w:cs="Times New Roman"/>
-          <w:b/>
-          <w:bCs/>
-          <w:color w:val="000000" w:themeColor="text1"/>
-        </w:rPr>
         <w:t>- 3170172</w:t>
       </w:r>
     </w:p>
@@ -379,7 +368,6 @@
         </w:rPr>
         <w:t>Μοντέλο: Τ</w:t>
       </w:r>
-      <w:proofErr w:type="spellStart"/>
       <w:r>
         <w:rPr>
           <w:rFonts w:cstheme="minorHAnsi"/>
@@ -388,7 +376,6 @@
         </w:rPr>
         <w:t>oshiba</w:t>
       </w:r>
-      <w:proofErr w:type="spellEnd"/>
       <w:r>
         <w:rPr>
           <w:rFonts w:cstheme="minorHAnsi"/>
@@ -396,7 +383,6 @@
         </w:rPr>
         <w:t xml:space="preserve"> </w:t>
       </w:r>
-      <w:proofErr w:type="spellStart"/>
       <w:r>
         <w:rPr>
           <w:rFonts w:cstheme="minorHAnsi"/>
@@ -405,7 +391,6 @@
         </w:rPr>
         <w:t>wh</w:t>
       </w:r>
-      <w:proofErr w:type="spellEnd"/>
       <w:r>
         <w:rPr>
           <w:rFonts w:cstheme="minorHAnsi"/>
@@ -445,25 +430,21 @@
       <w:r>
         <w:t>Τ</w:t>
       </w:r>
-      <w:proofErr w:type="spellStart"/>
       <w:r>
         <w:rPr>
           <w:lang w:val="en-US"/>
         </w:rPr>
         <w:t>oshiba</w:t>
       </w:r>
-      <w:proofErr w:type="spellEnd"/>
       <w:r>
         <w:t xml:space="preserve"> </w:t>
       </w:r>
-      <w:proofErr w:type="spellStart"/>
       <w:r>
         <w:rPr>
           <w:lang w:val="en-US"/>
         </w:rPr>
         <w:t>wh</w:t>
       </w:r>
-      <w:proofErr w:type="spellEnd"/>
       <w:r>
         <w:t>-</w:t>
       </w:r>
@@ -921,31 +902,7 @@
     </w:p>
     <w:p>
       <w:r>
-        <w:t>[</w:t>
-      </w:r>
-      <w:proofErr w:type="spellStart"/>
-      <w:r>
-        <w:t>αποτελεσματα</w:t>
-      </w:r>
-      <w:proofErr w:type="spellEnd"/>
-      <w:r>
-        <w:t xml:space="preserve"> </w:t>
-      </w:r>
-      <w:proofErr w:type="spellStart"/>
-      <w:r>
-        <w:t>ερωτηματολογιου</w:t>
-      </w:r>
-      <w:proofErr w:type="spellEnd"/>
-      <w:r>
-        <w:t xml:space="preserve"> και πως τα </w:t>
-      </w:r>
-      <w:proofErr w:type="spellStart"/>
-      <w:r>
-        <w:t>μεταφραζουμε</w:t>
-      </w:r>
-      <w:proofErr w:type="spellEnd"/>
-      <w:r>
-        <w:t>]</w:t>
+        <w:t>[αποτελεσματα ερωτηματολογιου και πως τα μεταφραζουμε]</w:t>
       </w:r>
     </w:p>
     <w:p>
@@ -994,15 +951,7 @@
     </w:p>
     <w:p>
       <w:r>
-        <w:t xml:space="preserve">[παρουσίαση τριών </w:t>
-      </w:r>
-      <w:proofErr w:type="spellStart"/>
-      <w:r>
-        <w:t>πρωτοτυπών</w:t>
-      </w:r>
-      <w:proofErr w:type="spellEnd"/>
-      <w:r>
-        <w:t xml:space="preserve"> – </w:t>
+        <w:t xml:space="preserve">[παρουσίαση τριών πρωτοτυπών – </w:t>
       </w:r>
       <w:r>
         <w:rPr>
@@ -1014,31 +963,7 @@
         <w:t xml:space="preserve"> </w:t>
       </w:r>
       <w:r>
-        <w:t xml:space="preserve">με </w:t>
-      </w:r>
-      <w:proofErr w:type="spellStart"/>
-      <w:r>
-        <w:t>οθονες</w:t>
-      </w:r>
-      <w:proofErr w:type="spellEnd"/>
-      <w:r>
-        <w:t xml:space="preserve"> και </w:t>
-      </w:r>
-      <w:proofErr w:type="spellStart"/>
-      <w:r>
-        <w:t>περιγραφη</w:t>
-      </w:r>
-      <w:proofErr w:type="spellEnd"/>
-      <w:r>
-        <w:t xml:space="preserve"> </w:t>
-      </w:r>
-      <w:proofErr w:type="spellStart"/>
-      <w:r>
-        <w:t>παραλληλα</w:t>
-      </w:r>
-      <w:proofErr w:type="spellEnd"/>
-      <w:r>
-        <w:t>]</w:t>
+        <w:t>με οθονες και περιγραφη παραλληλα]</w:t>
       </w:r>
     </w:p>
     <w:p>
@@ -1099,31 +1024,7 @@
     <w:p>
       <w:r>
         <w:lastRenderedPageBreak/>
-        <w:t>[</w:t>
-      </w:r>
-      <w:proofErr w:type="spellStart"/>
-      <w:r>
-        <w:t>αποτελεσματα</w:t>
-      </w:r>
-      <w:proofErr w:type="spellEnd"/>
-      <w:r>
-        <w:t xml:space="preserve"> &amp; </w:t>
-      </w:r>
-      <w:proofErr w:type="spellStart"/>
-      <w:r>
-        <w:t>τελικο</w:t>
-      </w:r>
-      <w:proofErr w:type="spellEnd"/>
-      <w:r>
-        <w:t xml:space="preserve"> </w:t>
-      </w:r>
-      <w:proofErr w:type="spellStart"/>
-      <w:r>
-        <w:t>συμπερασμα</w:t>
-      </w:r>
-      <w:proofErr w:type="spellEnd"/>
-      <w:r>
-        <w:t>]</w:t>
+        <w:t>[αποτελεσματα &amp; τελικο συμπερασμα]</w:t>
       </w:r>
     </w:p>
     <w:p>
@@ -1379,15 +1280,7 @@
     </w:p>
     <w:p>
       <w:r>
-        <w:t xml:space="preserve">(+ θα προσθέσουμε στατιστικά δεδομένα και εικόνες με τα ιστογράμματα, πίτες </w:t>
-      </w:r>
-      <w:proofErr w:type="spellStart"/>
-      <w:r>
-        <w:t>κλπ</w:t>
-      </w:r>
-      <w:proofErr w:type="spellEnd"/>
-      <w:r>
-        <w:t>)</w:t>
+        <w:t>(+ θα προσθέσουμε στατιστικά δεδομένα και εικόνες με τα ιστογράμματα, πίτες κλπ)</w:t>
       </w:r>
     </w:p>
     <w:p>
@@ -1588,198 +1481,8 @@
         <w:rPr>
           <w:highlight w:val="yellow"/>
         </w:rPr>
-        <w:t xml:space="preserve">αν με </w:t>
-      </w:r>
-      <w:proofErr w:type="spellStart"/>
-      <w:r>
-        <w:rPr>
-          <w:highlight w:val="yellow"/>
-        </w:rPr>
-        <w:t>υλοποιηση</w:t>
-      </w:r>
-      <w:proofErr w:type="spellEnd"/>
-      <w:r>
-        <w:rPr>
-          <w:highlight w:val="yellow"/>
-        </w:rPr>
-        <w:t xml:space="preserve"> </w:t>
-      </w:r>
-      <w:proofErr w:type="spellStart"/>
-      <w:r>
-        <w:rPr>
-          <w:highlight w:val="yellow"/>
-        </w:rPr>
-        <w:t>εννοει</w:t>
-      </w:r>
-      <w:proofErr w:type="spellEnd"/>
-      <w:r>
-        <w:rPr>
-          <w:highlight w:val="yellow"/>
-        </w:rPr>
-        <w:t xml:space="preserve"> το </w:t>
-      </w:r>
-      <w:proofErr w:type="spellStart"/>
-      <w:r>
-        <w:rPr>
-          <w:highlight w:val="yellow"/>
-        </w:rPr>
-        <w:t>αντροιντ</w:t>
-      </w:r>
-      <w:proofErr w:type="spellEnd"/>
-      <w:r>
-        <w:rPr>
-          <w:highlight w:val="yellow"/>
-        </w:rPr>
-        <w:t xml:space="preserve">, </w:t>
-      </w:r>
-      <w:proofErr w:type="spellStart"/>
-      <w:r>
-        <w:rPr>
-          <w:highlight w:val="yellow"/>
-        </w:rPr>
-        <w:t>τοτε</w:t>
-      </w:r>
-      <w:proofErr w:type="spellEnd"/>
-      <w:r>
-        <w:rPr>
-          <w:highlight w:val="yellow"/>
-        </w:rPr>
-        <w:t xml:space="preserve"> αυτό το </w:t>
-      </w:r>
-      <w:proofErr w:type="spellStart"/>
-      <w:r>
-        <w:rPr>
-          <w:highlight w:val="yellow"/>
-        </w:rPr>
-        <w:t>κανουμε</w:t>
-      </w:r>
-      <w:proofErr w:type="spellEnd"/>
-      <w:r>
-        <w:rPr>
-          <w:highlight w:val="yellow"/>
-        </w:rPr>
-        <w:t xml:space="preserve"> </w:t>
-      </w:r>
-      <w:proofErr w:type="spellStart"/>
-      <w:r>
-        <w:rPr>
-          <w:highlight w:val="yellow"/>
-        </w:rPr>
-        <w:t>μονο</w:t>
-      </w:r>
-      <w:proofErr w:type="spellEnd"/>
-      <w:r>
-        <w:rPr>
-          <w:highlight w:val="yellow"/>
-        </w:rPr>
-        <w:t xml:space="preserve"> στον </w:t>
-      </w:r>
-      <w:proofErr w:type="spellStart"/>
-      <w:r>
-        <w:rPr>
-          <w:highlight w:val="yellow"/>
-        </w:rPr>
-        <w:t>τελευταιο</w:t>
-      </w:r>
-      <w:proofErr w:type="spellEnd"/>
-      <w:r>
-        <w:rPr>
-          <w:highlight w:val="yellow"/>
-        </w:rPr>
-        <w:t xml:space="preserve"> </w:t>
-      </w:r>
-      <w:proofErr w:type="spellStart"/>
-      <w:r>
-        <w:rPr>
-          <w:highlight w:val="yellow"/>
-        </w:rPr>
-        <w:t>κυκλο</w:t>
-      </w:r>
-      <w:proofErr w:type="spellEnd"/>
-      <w:r>
-        <w:rPr>
-          <w:highlight w:val="yellow"/>
-        </w:rPr>
-        <w:t xml:space="preserve">. δεν </w:t>
-      </w:r>
-      <w:proofErr w:type="spellStart"/>
-      <w:r>
-        <w:rPr>
-          <w:highlight w:val="yellow"/>
-        </w:rPr>
-        <w:t>ξερω</w:t>
-      </w:r>
-      <w:proofErr w:type="spellEnd"/>
-      <w:r>
-        <w:rPr>
-          <w:highlight w:val="yellow"/>
-        </w:rPr>
-        <w:t xml:space="preserve"> αν </w:t>
-      </w:r>
-      <w:proofErr w:type="spellStart"/>
-      <w:r>
-        <w:rPr>
-          <w:highlight w:val="yellow"/>
-        </w:rPr>
-        <w:t>εννοει</w:t>
-      </w:r>
-      <w:proofErr w:type="spellEnd"/>
-      <w:r>
-        <w:rPr>
-          <w:highlight w:val="yellow"/>
-        </w:rPr>
-        <w:t xml:space="preserve"> </w:t>
-      </w:r>
-      <w:proofErr w:type="spellStart"/>
-      <w:r>
-        <w:rPr>
-          <w:highlight w:val="yellow"/>
-        </w:rPr>
-        <w:t>κατι</w:t>
-      </w:r>
-      <w:proofErr w:type="spellEnd"/>
-      <w:r>
-        <w:rPr>
-          <w:highlight w:val="yellow"/>
-        </w:rPr>
-        <w:t xml:space="preserve"> άλλο που θα </w:t>
-      </w:r>
-      <w:proofErr w:type="spellStart"/>
-      <w:r>
-        <w:rPr>
-          <w:highlight w:val="yellow"/>
-        </w:rPr>
-        <w:t>μπορουσαμε</w:t>
-      </w:r>
-      <w:proofErr w:type="spellEnd"/>
-      <w:r>
-        <w:rPr>
-          <w:highlight w:val="yellow"/>
-        </w:rPr>
-        <w:t xml:space="preserve"> να </w:t>
-      </w:r>
-      <w:proofErr w:type="spellStart"/>
-      <w:r>
-        <w:rPr>
-          <w:highlight w:val="yellow"/>
-        </w:rPr>
-        <w:t>κανουμε</w:t>
-      </w:r>
-      <w:proofErr w:type="spellEnd"/>
-      <w:r>
-        <w:rPr>
-          <w:highlight w:val="yellow"/>
-        </w:rPr>
-        <w:t xml:space="preserve"> </w:t>
-      </w:r>
-      <w:proofErr w:type="spellStart"/>
-      <w:r>
-        <w:rPr>
-          <w:highlight w:val="yellow"/>
-        </w:rPr>
-        <w:t>τωρα</w:t>
-      </w:r>
-      <w:proofErr w:type="spellEnd"/>
+        <w:t>αν με υλοποιηση εννοει το αντροιντ, τοτε αυτό το κανουμε μονο στον τελευταιο κυκλο. δεν ξερω αν εννοει κατι άλλο που θα μπορουσαμε να κανουμε τωρα</w:t>
+      </w:r>
       <w:r>
         <w:t xml:space="preserve"> </w:t>
       </w:r>
@@ -1939,13 +1642,8 @@
           <w:numId w:val="13"/>
         </w:numPr>
       </w:pPr>
-      <w:proofErr w:type="spellStart"/>
-      <w:r>
-        <w:t>ελένη</w:t>
-      </w:r>
-      <w:proofErr w:type="spellEnd"/>
-      <w:r>
-        <w:t xml:space="preserve"> 1</w:t>
+      <w:r>
+        <w:t>ελένη 1</w:t>
       </w:r>
     </w:p>
     <w:p>
@@ -1981,53 +1679,8 @@
         </w:numPr>
       </w:pPr>
       <w:r>
-        <w:t xml:space="preserve"> δεν </w:t>
-      </w:r>
-      <w:proofErr w:type="spellStart"/>
-      <w:r>
-        <w:t>διευκρινιζεται</w:t>
-      </w:r>
-      <w:proofErr w:type="spellEnd"/>
-      <w:r>
-        <w:t xml:space="preserve"> σε </w:t>
-      </w:r>
-      <w:proofErr w:type="spellStart"/>
-      <w:r>
-        <w:t>κανενα</w:t>
-      </w:r>
-      <w:proofErr w:type="spellEnd"/>
-      <w:r>
-        <w:t xml:space="preserve"> αν στον </w:t>
-      </w:r>
-      <w:proofErr w:type="spellStart"/>
-      <w:r>
-        <w:t>χρονοδιακοπτη</w:t>
-      </w:r>
-      <w:proofErr w:type="spellEnd"/>
-      <w:r>
-        <w:t xml:space="preserve"> </w:t>
-      </w:r>
-      <w:proofErr w:type="spellStart"/>
-      <w:r>
-        <w:t>εννοουμε</w:t>
-      </w:r>
-      <w:proofErr w:type="spellEnd"/>
-      <w:r>
-        <w:t xml:space="preserve"> </w:t>
-      </w:r>
-      <w:proofErr w:type="spellStart"/>
-      <w:r>
-        <w:t>ωρες-λεπτα</w:t>
-      </w:r>
-      <w:proofErr w:type="spellEnd"/>
-      <w:r>
-        <w:t xml:space="preserve"> ή </w:t>
-      </w:r>
-      <w:proofErr w:type="spellStart"/>
-      <w:r>
-        <w:t>λεπτα-δευτερολεπτα</w:t>
-      </w:r>
-      <w:proofErr w:type="spellEnd"/>
+        <w:t xml:space="preserve"> δεν διευκρινιζεται σε κανενα αν στον χρονοδιακοπτη εννοουμε ωρες-λεπτα ή λεπτα-δευτερολεπτα</w:t>
+      </w:r>
     </w:p>
     <w:p>
       <w:pPr>
@@ -2040,7 +1693,6 @@
       <w:r>
         <w:t xml:space="preserve"> </w:t>
       </w:r>
-      <w:proofErr w:type="spellStart"/>
       <w:r>
         <w:rPr>
           <w:b/>
@@ -2048,49 +1700,14 @@
         </w:rPr>
         <w:t>εμυς</w:t>
       </w:r>
-      <w:proofErr w:type="spellEnd"/>
-      <w:r>
-        <w:t xml:space="preserve"> (</w:t>
-      </w:r>
-      <w:proofErr w:type="spellStart"/>
-      <w:r>
-        <w:t>διαφανεια</w:t>
-      </w:r>
-      <w:proofErr w:type="spellEnd"/>
+      <w:r>
+        <w:t xml:space="preserve"> (διαφανεια</w:t>
+      </w:r>
       <w:r>
         <w:t xml:space="preserve"> 1: </w:t>
       </w:r>
-      <w:proofErr w:type="spellStart"/>
-      <w:r>
-        <w:t>ωρα</w:t>
-      </w:r>
-      <w:proofErr w:type="spellEnd"/>
-      <w:r>
-        <w:t xml:space="preserve"> στα </w:t>
-      </w:r>
-      <w:proofErr w:type="spellStart"/>
-      <w:r>
-        <w:t>ελληνικα</w:t>
-      </w:r>
-      <w:proofErr w:type="spellEnd"/>
-      <w:r>
-        <w:t xml:space="preserve">, </w:t>
-      </w:r>
-      <w:proofErr w:type="spellStart"/>
-      <w:r>
-        <w:t>διαφανεια</w:t>
-      </w:r>
-      <w:proofErr w:type="spellEnd"/>
-      <w:r>
-        <w:t xml:space="preserve"> 3: </w:t>
-      </w:r>
-      <w:proofErr w:type="spellStart"/>
-      <w:r>
-        <w:t>συγχυση</w:t>
-      </w:r>
-      <w:proofErr w:type="spellEnd"/>
-      <w:r>
-        <w:t xml:space="preserve"> με το </w:t>
+      <w:r>
+        <w:t xml:space="preserve">ωρα στα ελληνικα, διαφανεια 3: συγχυση με το </w:t>
       </w:r>
       <w:r>
         <w:rPr>
@@ -2110,7 +1727,6 @@
           <w:numId w:val="13"/>
         </w:numPr>
       </w:pPr>
-      <w:proofErr w:type="spellStart"/>
       <w:r>
         <w:rPr>
           <w:b/>
@@ -2118,115 +1734,21 @@
         </w:rPr>
         <w:t>ελενης</w:t>
       </w:r>
-      <w:proofErr w:type="spellEnd"/>
-      <w:r>
-        <w:t xml:space="preserve"> (</w:t>
-      </w:r>
-      <w:proofErr w:type="spellStart"/>
-      <w:r>
-        <w:t>διαφανεια</w:t>
-      </w:r>
-      <w:proofErr w:type="spellEnd"/>
-      <w:r>
-        <w:t xml:space="preserve"> 5: δεν </w:t>
-      </w:r>
-      <w:proofErr w:type="spellStart"/>
-      <w:r>
-        <w:t>καταλαβαινει</w:t>
-      </w:r>
-      <w:proofErr w:type="spellEnd"/>
-      <w:r>
-        <w:t xml:space="preserve"> αν </w:t>
-      </w:r>
-      <w:proofErr w:type="spellStart"/>
-      <w:r>
-        <w:t>κανεις</w:t>
-      </w:r>
-      <w:proofErr w:type="spellEnd"/>
+      <w:r>
+        <w:t xml:space="preserve"> (διαφανεια 5: δεν καταλαβαινει αν κανεις </w:t>
+      </w:r>
+      <w:r>
+        <w:rPr>
+          <w:lang w:val="en-US"/>
+        </w:rPr>
+        <w:t>scroll</w:t>
+      </w:r>
       <w:r>
         <w:t xml:space="preserve"> </w:t>
       </w:r>
       <w:r>
-        <w:rPr>
-          <w:lang w:val="en-US"/>
-        </w:rPr>
-        <w:t>scroll</w:t>
-      </w:r>
-      <w:r>
-        <w:t xml:space="preserve"> </w:t>
-      </w:r>
-      <w:r>
-        <w:t xml:space="preserve">η αν </w:t>
-      </w:r>
-      <w:proofErr w:type="spellStart"/>
-      <w:r>
-        <w:t>βγαινει</w:t>
-      </w:r>
-      <w:proofErr w:type="spellEnd"/>
-      <w:r>
-        <w:t xml:space="preserve"> </w:t>
-      </w:r>
-      <w:proofErr w:type="spellStart"/>
-      <w:r>
-        <w:t>πληκτρολογιο</w:t>
-      </w:r>
-      <w:proofErr w:type="spellEnd"/>
-      <w:r>
-        <w:t xml:space="preserve"> για </w:t>
-      </w:r>
-      <w:proofErr w:type="spellStart"/>
-      <w:r>
-        <w:t>εισαγωγη</w:t>
-      </w:r>
-      <w:proofErr w:type="spellEnd"/>
-      <w:r>
-        <w:t xml:space="preserve"> </w:t>
-      </w:r>
-      <w:proofErr w:type="spellStart"/>
-      <w:r>
-        <w:t>ωρας</w:t>
-      </w:r>
-      <w:proofErr w:type="spellEnd"/>
-      <w:r>
-        <w:t xml:space="preserve">, </w:t>
-      </w:r>
-      <w:proofErr w:type="spellStart"/>
-      <w:r>
-        <w:t>διαφανεια</w:t>
-      </w:r>
-      <w:proofErr w:type="spellEnd"/>
-      <w:r>
-        <w:t xml:space="preserve"> 6: δεν </w:t>
-      </w:r>
-      <w:proofErr w:type="spellStart"/>
-      <w:r>
-        <w:t>εχει</w:t>
-      </w:r>
-      <w:proofErr w:type="spellEnd"/>
-      <w:r>
-        <w:t xml:space="preserve"> </w:t>
-      </w:r>
-      <w:proofErr w:type="spellStart"/>
-      <w:r>
-        <w:t>επιλογη</w:t>
-      </w:r>
-      <w:proofErr w:type="spellEnd"/>
-      <w:r>
-        <w:t xml:space="preserve"> για </w:t>
-      </w:r>
-      <w:proofErr w:type="spellStart"/>
-      <w:r>
-        <w:t>πανω-κατω</w:t>
-      </w:r>
-      <w:proofErr w:type="spellEnd"/>
-      <w:r>
-        <w:t xml:space="preserve"> </w:t>
-      </w:r>
-      <w:proofErr w:type="spellStart"/>
-      <w:r>
-        <w:t>συνεχεια</w:t>
-      </w:r>
-      <w:proofErr w:type="spellEnd"/>
+        <w:t>η αν βγαινει πληκτρολογιο για εισαγωγη ωρας, διαφανεια 6: δεν εχει επιλογη για πανω-κατω συνεχεια</w:t>
+      </w:r>
       <w:r>
         <w:t>)</w:t>
       </w:r>
@@ -2239,7 +1761,6 @@
           <w:numId w:val="13"/>
         </w:numPr>
       </w:pPr>
-      <w:proofErr w:type="spellStart"/>
       <w:r>
         <w:rPr>
           <w:b/>
@@ -2247,65 +1768,8 @@
         </w:rPr>
         <w:t>νικης</w:t>
       </w:r>
-      <w:proofErr w:type="spellEnd"/>
-      <w:r>
-        <w:t xml:space="preserve"> (</w:t>
-      </w:r>
-      <w:proofErr w:type="spellStart"/>
-      <w:r>
-        <w:t>διαφανεια</w:t>
-      </w:r>
-      <w:proofErr w:type="spellEnd"/>
-      <w:r>
-        <w:t xml:space="preserve"> 1: </w:t>
-      </w:r>
-      <w:proofErr w:type="spellStart"/>
-      <w:r>
-        <w:t>λεζαντες</w:t>
-      </w:r>
-      <w:proofErr w:type="spellEnd"/>
-      <w:r>
-        <w:t xml:space="preserve"> στις </w:t>
-      </w:r>
-      <w:proofErr w:type="spellStart"/>
-      <w:r>
-        <w:t>λειτουργιες</w:t>
-      </w:r>
-      <w:proofErr w:type="spellEnd"/>
-      <w:r>
-        <w:t xml:space="preserve">, </w:t>
-      </w:r>
-      <w:proofErr w:type="spellStart"/>
-      <w:r>
-        <w:t>διαφανεια</w:t>
-      </w:r>
-      <w:proofErr w:type="spellEnd"/>
-      <w:r>
-        <w:t xml:space="preserve"> 4: </w:t>
-      </w:r>
-      <w:proofErr w:type="spellStart"/>
-      <w:r>
-        <w:t>συγχυση</w:t>
-      </w:r>
-      <w:proofErr w:type="spellEnd"/>
-      <w:r>
-        <w:t xml:space="preserve"> με το </w:t>
-      </w:r>
-      <w:proofErr w:type="spellStart"/>
-      <w:r>
-        <w:t>παντου</w:t>
-      </w:r>
-      <w:proofErr w:type="spellEnd"/>
-      <w:r>
-        <w:t xml:space="preserve"> (τι </w:t>
-      </w:r>
-      <w:proofErr w:type="spellStart"/>
-      <w:r>
-        <w:t>εννοει</w:t>
-      </w:r>
-      <w:proofErr w:type="spellEnd"/>
-      <w:r>
-        <w:t>))</w:t>
+      <w:r>
+        <w:t xml:space="preserve"> (διαφανεια 1: λεζαντες στις λειτουργιες, διαφανεια 4: συγχυση με το παντου (τι εννοει))</w:t>
       </w:r>
     </w:p>
     <w:p>
@@ -2317,31 +1781,7 @@
         </w:numPr>
       </w:pPr>
       <w:r>
-        <w:t xml:space="preserve">τα </w:t>
-      </w:r>
-      <w:proofErr w:type="spellStart"/>
-      <w:r>
-        <w:t>κουμπια</w:t>
-      </w:r>
-      <w:proofErr w:type="spellEnd"/>
-      <w:r>
-        <w:t xml:space="preserve"> πιο </w:t>
-      </w:r>
-      <w:proofErr w:type="spellStart"/>
-      <w:r>
-        <w:t>εντονα</w:t>
-      </w:r>
-      <w:proofErr w:type="spellEnd"/>
-      <w:r>
-        <w:t xml:space="preserve"> </w:t>
-      </w:r>
-      <w:proofErr w:type="spellStart"/>
-      <w:r>
-        <w:t>απ</w:t>
-      </w:r>
-      <w:proofErr w:type="spellEnd"/>
-      <w:r>
-        <w:t xml:space="preserve"> το </w:t>
+        <w:t xml:space="preserve">τα κουμπια πιο εντονα απ το </w:t>
       </w:r>
       <w:r>
         <w:rPr>
@@ -2380,47 +1820,7 @@
         <w:t xml:space="preserve"> </w:t>
       </w:r>
       <w:r>
-        <w:t xml:space="preserve">το </w:t>
-      </w:r>
-      <w:proofErr w:type="spellStart"/>
-      <w:r>
-        <w:t>ιδιο</w:t>
-      </w:r>
-      <w:proofErr w:type="spellEnd"/>
-      <w:r>
-        <w:t xml:space="preserve"> </w:t>
-      </w:r>
-      <w:proofErr w:type="spellStart"/>
-      <w:r>
-        <w:t>χρωμα</w:t>
-      </w:r>
-      <w:proofErr w:type="spellEnd"/>
-      <w:r>
-        <w:t xml:space="preserve">, σε άλλες </w:t>
-      </w:r>
-      <w:proofErr w:type="spellStart"/>
-      <w:r>
-        <w:t>σελιδες</w:t>
-      </w:r>
-      <w:proofErr w:type="spellEnd"/>
-      <w:r>
-        <w:t xml:space="preserve"> δεν </w:t>
-      </w:r>
-      <w:proofErr w:type="spellStart"/>
-      <w:r>
-        <w:t>εχει</w:t>
-      </w:r>
-      <w:proofErr w:type="spellEnd"/>
-      <w:r>
-        <w:t xml:space="preserve"> </w:t>
-      </w:r>
-      <w:proofErr w:type="spellStart"/>
-      <w:r>
-        <w:t>θεμα</w:t>
-      </w:r>
-      <w:proofErr w:type="spellEnd"/>
-      <w:r>
-        <w:t xml:space="preserve"> </w:t>
+        <w:t xml:space="preserve">το ιδιο χρωμα, σε άλλες σελιδες δεν εχει θεμα </w:t>
       </w:r>
     </w:p>
     <w:p>
@@ -2434,19 +1834,11 @@
           <w:highlight w:val="yellow"/>
         </w:rPr>
       </w:pPr>
-      <w:proofErr w:type="spellStart"/>
       <w:r>
         <w:rPr>
           <w:highlight w:val="yellow"/>
         </w:rPr>
-        <w:t>Εμυ</w:t>
-      </w:r>
-      <w:proofErr w:type="spellEnd"/>
-      <w:r>
-        <w:rPr>
-          <w:highlight w:val="yellow"/>
-        </w:rPr>
-        <w:t xml:space="preserve"> (2 άτομα)</w:t>
+        <w:t>Εμυ (2 άτομα)</w:t>
       </w:r>
     </w:p>
     <w:p>
@@ -2709,15 +2101,7 @@
         <w:t>είπε</w:t>
       </w:r>
       <w:r>
-        <w:t xml:space="preserve"> αν και θα είναι </w:t>
-      </w:r>
-      <w:proofErr w:type="spellStart"/>
-      <w:r>
-        <w:t>ταμπλετ</w:t>
-      </w:r>
-      <w:proofErr w:type="spellEnd"/>
-      <w:r>
-        <w:t xml:space="preserve"> το </w:t>
+        <w:t xml:space="preserve"> αν και θα είναι ταμπλετ το </w:t>
       </w:r>
       <w:r>
         <w:t>δικό</w:t>
@@ -2937,15 +2321,7 @@
         <w:ind w:left="360"/>
       </w:pPr>
       <w:r>
-        <w:t xml:space="preserve">• on </w:t>
-      </w:r>
-      <w:proofErr w:type="spellStart"/>
-      <w:r>
-        <w:t>off</w:t>
-      </w:r>
-      <w:proofErr w:type="spellEnd"/>
-      <w:r>
-        <w:t xml:space="preserve"> όλο κόκκινο</w:t>
+        <w:t>• on off όλο κόκκινο</w:t>
       </w:r>
     </w:p>
     <w:p>
@@ -2969,502 +2345,518 @@
         <w:ind w:left="360"/>
       </w:pPr>
       <w:r>
+        <w:t>• timer is ok</w:t>
+      </w:r>
+    </w:p>
+    <w:p>
+      <w:pPr>
+        <w:pStyle w:val="a3"/>
+        <w:ind w:left="360"/>
+      </w:pPr>
+      <w:r>
+        <w:t>• να φαίνεται ποιο mode είναι ενεργοποιημένο</w:t>
+      </w:r>
+    </w:p>
+    <w:p>
+      <w:pPr>
+        <w:pStyle w:val="a3"/>
+        <w:ind w:left="360"/>
+      </w:pPr>
+      <w:r>
+        <w:t>• υγρασία??</w:t>
+      </w:r>
+    </w:p>
+    <w:p>
+      <w:pPr>
+        <w:pStyle w:val="a3"/>
+        <w:ind w:left="360"/>
+        <w:rPr>
+          <w:highlight w:val="yellow"/>
+        </w:rPr>
+      </w:pPr>
+      <w:r>
+        <w:rPr>
+          <w:highlight w:val="yellow"/>
+        </w:rPr>
+        <w:lastRenderedPageBreak/>
+        <w:t>• economy mode όχι στη ρύθμιση θερμοκρασίας</w:t>
+      </w:r>
+    </w:p>
+    <w:p>
+      <w:pPr>
+        <w:pStyle w:val="a3"/>
+        <w:ind w:left="360"/>
+      </w:pPr>
+      <w:r>
+        <w:rPr>
+          <w:highlight w:val="yellow"/>
+        </w:rPr>
+        <w:t>• σηματακι στο economy mode</w:t>
+      </w:r>
+    </w:p>
+    <w:p>
+      <w:pPr>
+        <w:pStyle w:val="a3"/>
+        <w:ind w:left="360"/>
+      </w:pPr>
+      <w:r>
+        <w:t>• σελίδα ανεμιστήρα: τι εννοείς με το άκυρο?? σήματα (μπαρες) μαζί με τις λέξεις</w:t>
+      </w:r>
+    </w:p>
+    <w:p>
+      <w:pPr>
+        <w:pStyle w:val="a3"/>
+        <w:ind w:left="360"/>
+      </w:pPr>
+      <w:r>
+        <w:t xml:space="preserve">• louver: συνεχής κίνηση, προσθηκη σηματων παλι, χρωμα τα κουμπιά </w:t>
+      </w:r>
+    </w:p>
+    <w:p>
+      <w:pPr>
+        <w:pStyle w:val="a3"/>
+        <w:ind w:left="360"/>
+      </w:pPr>
+      <w:r>
+        <w:t>• γενικά: ας γράφει την ωρα, οχι timer αλλά χρονοδιακοπτης, ελληνικά και αγγλικα, νυχτερινή λειτουργία, αυτόματο καθαρισμό, night mode ok</w:t>
+      </w:r>
+    </w:p>
+    <w:p>
+      <w:pPr>
+        <w:pStyle w:val="a3"/>
+        <w:ind w:left="360"/>
+      </w:pPr>
+    </w:p>
+    <w:p>
+      <w:pPr>
+        <w:pStyle w:val="a3"/>
+        <w:ind w:left="360"/>
+      </w:pPr>
+      <w:r>
+        <w:t>2o</w:t>
+      </w:r>
+    </w:p>
+    <w:p>
+      <w:pPr>
+        <w:pStyle w:val="a3"/>
+        <w:ind w:left="360"/>
+      </w:pPr>
+      <w:r>
         <w:t xml:space="preserve">• </w:t>
       </w:r>
-      <w:proofErr w:type="spellStart"/>
-      <w:r>
-        <w:t>timer</w:t>
-      </w:r>
-      <w:proofErr w:type="spellEnd"/>
+      <w:r>
+        <w:rPr>
+          <w:highlight w:val="yellow"/>
+        </w:rPr>
+        <w:t>ανεμιστήρας, χωρίς το "μονο"</w:t>
+      </w:r>
+    </w:p>
+    <w:p>
+      <w:pPr>
+        <w:pStyle w:val="a3"/>
+        <w:ind w:left="360"/>
+      </w:pPr>
+      <w:r>
+        <w:t>• το</w:t>
+      </w:r>
+      <w:bookmarkStart w:id="0" w:name="_Hlk58865417"/>
+      <w:r>
+        <w:t xml:space="preserve"> "πρόσθετες επιλογές" να ξεχωρίζει από τα άλλα γράμματα</w:t>
+      </w:r>
+      <w:bookmarkEnd w:id="0"/>
+    </w:p>
+    <w:p>
+      <w:pPr>
+        <w:pStyle w:val="a3"/>
+        <w:ind w:left="360"/>
+      </w:pPr>
+      <w:r>
+        <w:t xml:space="preserve">• </w:t>
+      </w:r>
+      <w:r>
+        <w:rPr>
+          <w:highlight w:val="yellow"/>
+        </w:rPr>
+        <w:t>fan: ανάποδα η σειρά των κουμπιών</w:t>
+      </w:r>
+    </w:p>
+    <w:p>
+      <w:pPr>
+        <w:pStyle w:val="a3"/>
+        <w:ind w:left="360"/>
+      </w:pPr>
+      <w:r>
+        <w:t>• timer: βελάκια πάνω και κάτω απ'τα νούμερα, αντί για το play να είχε εκκίνηση και τερματισμό λειτουργίας, τα νούμερα να μην αντιστοιχούν σε ώρα αλλά σε πχ 30 λεπτά, 1 ώρα</w:t>
+      </w:r>
+    </w:p>
+    <w:p>
+      <w:pPr>
+        <w:pStyle w:val="a3"/>
+        <w:ind w:left="360"/>
+      </w:pPr>
+      <w:r>
+        <w:t xml:space="preserve">• economy mode: λειτουργια εξοικονομησης ενεργειας, </w:t>
+      </w:r>
+      <w:r>
+        <w:rPr>
+          <w:highlight w:val="yellow"/>
+        </w:rPr>
+        <w:t>πράσινο σηματακι, πρασινο στο on, κοκκινο στο off</w:t>
+      </w:r>
+    </w:p>
+    <w:p>
+      <w:pPr>
+        <w:pStyle w:val="a3"/>
+        <w:ind w:left="360"/>
+      </w:pPr>
+    </w:p>
+    <w:p>
+      <w:pPr>
+        <w:pStyle w:val="a3"/>
+        <w:ind w:left="360"/>
+      </w:pPr>
+      <w:r>
+        <w:t>3ο</w:t>
+      </w:r>
+    </w:p>
+    <w:p>
+      <w:pPr>
+        <w:pStyle w:val="a3"/>
+        <w:ind w:left="360"/>
+      </w:pPr>
+      <w:r>
+        <w:t xml:space="preserve">• αρχική: κοκκινο on/off, </w:t>
+      </w:r>
+      <w:r>
+        <w:rPr>
+          <w:highlight w:val="yellow"/>
+        </w:rPr>
+        <w:t>μπλε στο +</w:t>
+      </w:r>
+      <w:r>
+        <w:t xml:space="preserve">, ονόματα κάτω απ'τα κουμπιά, </w:t>
+      </w:r>
+      <w:r>
+        <w:rPr>
+          <w:highlight w:val="yellow"/>
+        </w:rPr>
+        <w:t>μόνο ένα βελάκι στα modes</w:t>
+      </w:r>
+    </w:p>
+    <w:p>
+      <w:pPr>
+        <w:pStyle w:val="a3"/>
+        <w:ind w:left="360"/>
+      </w:pPr>
+      <w:r>
+        <w:t xml:space="preserve">• </w:t>
+      </w:r>
+      <w:r>
+        <w:rPr>
+          <w:highlight w:val="yellow"/>
+        </w:rPr>
+        <w:t>fan: ανάποδα η σειρά, όχι άκυρο και οκ</w:t>
+      </w:r>
+      <w:r>
+        <w:t>, ένα βελάκι πίσω, να φαίνεται ποιο είναι ήδη επιλεγμένο, όταν πατάω κάτι να φαίνεται ότι το πάτησα</w:t>
+      </w:r>
+    </w:p>
+    <w:p>
+      <w:pPr>
+        <w:pStyle w:val="a3"/>
+        <w:ind w:left="360"/>
+      </w:pPr>
+      <w:r>
+        <w:t>• louver: ωραίο το σχεδιακι, αντί για παντού "συνεχής"(?????), δεξιά αριστερά αστο</w:t>
+      </w:r>
+    </w:p>
+    <w:p>
+      <w:pPr>
+        <w:pStyle w:val="a3"/>
+        <w:ind w:left="360"/>
+      </w:pPr>
+      <w:r>
+        <w:t>• timer: επιλογες εκκίνηση και τερματισμό λειτουργίας</w:t>
+      </w:r>
+    </w:p>
+    <w:p>
+      <w:pPr>
+        <w:pStyle w:val="a3"/>
+        <w:ind w:left="360"/>
+      </w:pPr>
+      <w:r>
+        <w:t xml:space="preserve">• </w:t>
+      </w:r>
+      <w:r>
+        <w:rPr>
+          <w:highlight w:val="yellow"/>
+        </w:rPr>
+        <w:t>economy mode: όχι περιορίζει, μόνο μειώνει, εξοικονόμηση ενέργειας αντί για λειτουργία οικονομίας</w:t>
+      </w:r>
+    </w:p>
+    <w:p>
+      <w:pPr>
+        <w:pStyle w:val="a3"/>
+        <w:ind w:left="360"/>
+      </w:pPr>
+      <w:r>
+        <w:t xml:space="preserve">• </w:t>
+      </w:r>
+      <w:r>
+        <w:rPr>
+          <w:highlight w:val="yellow"/>
+        </w:rPr>
+        <w:t>γενικα: οχι ακυρο και οκ κουμπια</w:t>
+      </w:r>
+    </w:p>
+    <w:p>
+      <w:pPr>
+        <w:pStyle w:val="a3"/>
+        <w:ind w:left="360"/>
+      </w:pPr>
+    </w:p>
+    <w:p>
+      <w:pPr>
+        <w:pStyle w:val="a3"/>
+        <w:ind w:left="360"/>
+      </w:pPr>
+      <w:r>
+        <w:t>επιλογη: 2ο</w:t>
+      </w:r>
+    </w:p>
+    <w:p>
+      <w:pPr>
+        <w:pStyle w:val="a3"/>
+        <w:ind w:left="360"/>
+      </w:pPr>
+      <w:r>
+        <w:t>• τα χρωμα τα και η αισθητική τέλεια</w:t>
+      </w:r>
+    </w:p>
+    <w:p>
+      <w:pPr>
+        <w:pStyle w:val="a3"/>
+        <w:ind w:left="360"/>
+      </w:pPr>
+      <w:r>
+        <w:t>• να αναγράφεται το όνομα του air conditioner</w:t>
+      </w:r>
+    </w:p>
+    <w:p>
+      <w:pPr>
+        <w:pStyle w:val="a3"/>
+        <w:ind w:left="360"/>
+        <w:rPr>
+          <w:highlight w:val="yellow"/>
+        </w:rPr>
+      </w:pPr>
+      <w:r>
+        <w:rPr>
+          <w:highlight w:val="yellow"/>
+        </w:rPr>
+        <w:t>• στην πρώτη λειτουργία να συνδεεσαι με το κλιματιστικο</w:t>
+      </w:r>
+    </w:p>
+    <w:p>
+      <w:pPr>
+        <w:pStyle w:val="a3"/>
+        <w:ind w:left="360"/>
+      </w:pPr>
+      <w:r>
+        <w:rPr>
+          <w:highlight w:val="yellow"/>
+        </w:rPr>
+        <w:t>• αποσύνδεση κλιματιστικού αν έχουμε κι άλλο ίδιο μοντέλο</w:t>
+      </w:r>
       <w:r>
         <w:t xml:space="preserve"> </w:t>
       </w:r>
-      <w:proofErr w:type="spellStart"/>
-      <w:r>
-        <w:t>is</w:t>
-      </w:r>
-      <w:proofErr w:type="spellEnd"/>
-      <w:r>
-        <w:t xml:space="preserve"> </w:t>
-      </w:r>
-      <w:proofErr w:type="spellStart"/>
-      <w:r>
-        <w:t>ok</w:t>
-      </w:r>
-      <w:proofErr w:type="spellEnd"/>
-    </w:p>
-    <w:p>
-      <w:pPr>
-        <w:pStyle w:val="a3"/>
-        <w:ind w:left="360"/>
-      </w:pPr>
-      <w:r>
-        <w:t xml:space="preserve">• να φαίνεται ποιο </w:t>
-      </w:r>
-      <w:proofErr w:type="spellStart"/>
-      <w:r>
-        <w:t>mode</w:t>
-      </w:r>
-      <w:proofErr w:type="spellEnd"/>
-      <w:r>
-        <w:t xml:space="preserve"> είναι ενεργοποιημένο</w:t>
-      </w:r>
-    </w:p>
-    <w:p>
-      <w:pPr>
-        <w:pStyle w:val="a3"/>
-        <w:ind w:left="360"/>
-      </w:pPr>
-      <w:r>
-        <w:t>• υγρασία??</w:t>
-      </w:r>
-    </w:p>
-    <w:p>
-      <w:pPr>
-        <w:pStyle w:val="a3"/>
-        <w:ind w:left="360"/>
-        <w:rPr>
-          <w:highlight w:val="yellow"/>
-        </w:rPr>
-      </w:pPr>
-      <w:r>
-        <w:rPr>
-          <w:highlight w:val="yellow"/>
-        </w:rPr>
+    </w:p>
+    <w:p>
+      <w:pPr>
+        <w:pStyle w:val="a3"/>
+        <w:ind w:left="360"/>
+      </w:pPr>
+      <w:r>
+        <w:t>• αγαπημένα (αποθηκευμένες ρυθμίσεις)</w:t>
+      </w:r>
+    </w:p>
+    <w:p>
+      <w:pPr>
+        <w:pStyle w:val="a3"/>
+        <w:ind w:left="360"/>
+      </w:pPr>
+    </w:p>
+    <w:p>
+      <w:r>
+        <w:t>4. Νίκη 2 (αδερφός)</w:t>
+      </w:r>
+    </w:p>
+    <w:p>
+      <w:pPr>
+        <w:pStyle w:val="a3"/>
+        <w:ind w:left="360"/>
+      </w:pPr>
+      <w:r>
+        <w:t>• και οι δύο γλώσσες</w:t>
+      </w:r>
+    </w:p>
+    <w:p>
+      <w:pPr>
+        <w:pStyle w:val="a3"/>
+        <w:ind w:left="360"/>
+      </w:pPr>
+      <w:r>
+        <w:t>• nigh mode yeaaaa</w:t>
+      </w:r>
+    </w:p>
+    <w:p>
+      <w:pPr>
+        <w:pStyle w:val="a3"/>
+        <w:ind w:left="360"/>
+      </w:pPr>
+      <w:r>
+        <w:t>• να φαίνεται η ώρα</w:t>
+      </w:r>
+    </w:p>
+    <w:p>
+      <w:pPr>
+        <w:pStyle w:val="a3"/>
+        <w:ind w:left="360"/>
+      </w:pPr>
+      <w:r>
+        <w:t>• αυτόματος καθαρισμός</w:t>
+      </w:r>
+    </w:p>
+    <w:p>
+      <w:pPr>
+        <w:pStyle w:val="a3"/>
+        <w:ind w:left="360"/>
+      </w:pPr>
+    </w:p>
+    <w:p>
+      <w:pPr>
+        <w:pStyle w:val="a3"/>
+        <w:ind w:left="360"/>
+      </w:pPr>
+      <w:r>
+        <w:t>1ο</w:t>
+      </w:r>
+    </w:p>
+    <w:p>
+      <w:pPr>
+        <w:pStyle w:val="a3"/>
+        <w:ind w:left="360"/>
+      </w:pPr>
+      <w:r>
+        <w:t>• θερμοκρασία: τα κουμπιά δε φαίνεται τόσο ότι είναι κουμπιά</w:t>
+      </w:r>
+    </w:p>
+    <w:p>
+      <w:pPr>
+        <w:pStyle w:val="a3"/>
+        <w:ind w:left="360"/>
+      </w:pPr>
+      <w:r>
+        <w:t>• πτερύγια: βελάκια</w:t>
+      </w:r>
+    </w:p>
+    <w:p>
+      <w:pPr>
+        <w:pStyle w:val="a3"/>
+        <w:ind w:left="360"/>
+      </w:pPr>
+      <w:r>
+        <w:t>• το βελάκι επιστροφής πολύ ωραίο</w:t>
+      </w:r>
+    </w:p>
+    <w:p>
+      <w:pPr>
+        <w:pStyle w:val="a3"/>
+        <w:ind w:left="360"/>
+      </w:pPr>
+      <w:r>
+        <w:t>• ανεμιστήρας: το άκυρο τι κανει;;;</w:t>
+      </w:r>
+    </w:p>
+    <w:p>
+      <w:pPr>
+        <w:pStyle w:val="a3"/>
+        <w:ind w:left="360"/>
+      </w:pPr>
+      <w:r>
         <w:lastRenderedPageBreak/>
-        <w:t xml:space="preserve">• </w:t>
-      </w:r>
-      <w:proofErr w:type="spellStart"/>
-      <w:r>
-        <w:rPr>
-          <w:highlight w:val="yellow"/>
-        </w:rPr>
-        <w:t>economy</w:t>
-      </w:r>
-      <w:proofErr w:type="spellEnd"/>
-      <w:r>
-        <w:rPr>
-          <w:highlight w:val="yellow"/>
-        </w:rPr>
-        <w:t xml:space="preserve"> </w:t>
-      </w:r>
-      <w:proofErr w:type="spellStart"/>
-      <w:r>
-        <w:rPr>
-          <w:highlight w:val="yellow"/>
-        </w:rPr>
-        <w:t>mode</w:t>
-      </w:r>
-      <w:proofErr w:type="spellEnd"/>
-      <w:r>
-        <w:rPr>
-          <w:highlight w:val="yellow"/>
-        </w:rPr>
-        <w:t xml:space="preserve"> όχι στη ρύθμιση θερμοκρασίας</w:t>
-      </w:r>
-    </w:p>
-    <w:p>
-      <w:pPr>
-        <w:pStyle w:val="a3"/>
-        <w:ind w:left="360"/>
-      </w:pPr>
-      <w:r>
-        <w:rPr>
-          <w:highlight w:val="yellow"/>
-        </w:rPr>
-        <w:t xml:space="preserve">• </w:t>
-      </w:r>
-      <w:proofErr w:type="spellStart"/>
-      <w:r>
-        <w:rPr>
-          <w:highlight w:val="yellow"/>
-        </w:rPr>
-        <w:t>σηματακι</w:t>
-      </w:r>
-      <w:proofErr w:type="spellEnd"/>
-      <w:r>
-        <w:rPr>
-          <w:highlight w:val="yellow"/>
-        </w:rPr>
-        <w:t xml:space="preserve"> στο </w:t>
-      </w:r>
-      <w:proofErr w:type="spellStart"/>
-      <w:r>
-        <w:rPr>
-          <w:highlight w:val="yellow"/>
-        </w:rPr>
-        <w:t>economy</w:t>
-      </w:r>
-      <w:proofErr w:type="spellEnd"/>
-      <w:r>
-        <w:rPr>
-          <w:highlight w:val="yellow"/>
-        </w:rPr>
-        <w:t xml:space="preserve"> </w:t>
-      </w:r>
-      <w:proofErr w:type="spellStart"/>
-      <w:r>
-        <w:rPr>
-          <w:highlight w:val="yellow"/>
-        </w:rPr>
-        <w:t>mode</w:t>
-      </w:r>
-      <w:proofErr w:type="spellEnd"/>
-    </w:p>
-    <w:p>
-      <w:pPr>
-        <w:pStyle w:val="a3"/>
-        <w:ind w:left="360"/>
-      </w:pPr>
-      <w:r>
-        <w:t>• σελίδα ανεμιστήρα: τι εννοείς με το άκυρο?? σήματα (</w:t>
-      </w:r>
-      <w:proofErr w:type="spellStart"/>
-      <w:r>
-        <w:t>μπαρες</w:t>
-      </w:r>
-      <w:proofErr w:type="spellEnd"/>
-      <w:r>
-        <w:t>) μαζί με τις λέξεις</w:t>
-      </w:r>
-    </w:p>
-    <w:p>
-      <w:pPr>
-        <w:pStyle w:val="a3"/>
-        <w:ind w:left="360"/>
-      </w:pPr>
-      <w:r>
-        <w:t xml:space="preserve">• </w:t>
-      </w:r>
-      <w:proofErr w:type="spellStart"/>
-      <w:r>
-        <w:t>louver</w:t>
-      </w:r>
-      <w:proofErr w:type="spellEnd"/>
-      <w:r>
-        <w:t xml:space="preserve">: συνεχής κίνηση, </w:t>
-      </w:r>
-      <w:proofErr w:type="spellStart"/>
-      <w:r>
-        <w:t>προσθηκη</w:t>
-      </w:r>
-      <w:proofErr w:type="spellEnd"/>
-      <w:r>
-        <w:t xml:space="preserve"> </w:t>
-      </w:r>
-      <w:proofErr w:type="spellStart"/>
-      <w:r>
-        <w:t>σηματων</w:t>
-      </w:r>
-      <w:proofErr w:type="spellEnd"/>
-      <w:r>
-        <w:t xml:space="preserve"> </w:t>
-      </w:r>
-      <w:proofErr w:type="spellStart"/>
-      <w:r>
-        <w:t>παλι</w:t>
-      </w:r>
-      <w:proofErr w:type="spellEnd"/>
-      <w:r>
-        <w:t xml:space="preserve">, </w:t>
-      </w:r>
-      <w:proofErr w:type="spellStart"/>
-      <w:r>
-        <w:t>χρωμα</w:t>
-      </w:r>
-      <w:proofErr w:type="spellEnd"/>
-      <w:r>
-        <w:t xml:space="preserve"> τα κουμπιά </w:t>
-      </w:r>
-    </w:p>
-    <w:p>
-      <w:pPr>
-        <w:pStyle w:val="a3"/>
-        <w:ind w:left="360"/>
-      </w:pPr>
-      <w:r>
-        <w:t xml:space="preserve">• γενικά: ας γράφει την </w:t>
-      </w:r>
-      <w:proofErr w:type="spellStart"/>
-      <w:r>
-        <w:t>ωρα</w:t>
-      </w:r>
-      <w:proofErr w:type="spellEnd"/>
-      <w:r>
-        <w:t xml:space="preserve">, </w:t>
-      </w:r>
-      <w:proofErr w:type="spellStart"/>
-      <w:r>
-        <w:t>οχι</w:t>
-      </w:r>
-      <w:proofErr w:type="spellEnd"/>
-      <w:r>
-        <w:t xml:space="preserve"> </w:t>
-      </w:r>
-      <w:proofErr w:type="spellStart"/>
-      <w:r>
-        <w:t>timer</w:t>
-      </w:r>
-      <w:proofErr w:type="spellEnd"/>
-      <w:r>
-        <w:t xml:space="preserve"> αλλά </w:t>
-      </w:r>
-      <w:proofErr w:type="spellStart"/>
-      <w:r>
-        <w:t>χρονοδιακοπτης</w:t>
-      </w:r>
-      <w:proofErr w:type="spellEnd"/>
-      <w:r>
-        <w:t xml:space="preserve">, ελληνικά και </w:t>
-      </w:r>
-      <w:proofErr w:type="spellStart"/>
-      <w:r>
-        <w:t>αγγλικα</w:t>
-      </w:r>
-      <w:proofErr w:type="spellEnd"/>
-      <w:r>
-        <w:t xml:space="preserve">, νυχτερινή λειτουργία, αυτόματο καθαρισμό, </w:t>
-      </w:r>
-      <w:proofErr w:type="spellStart"/>
-      <w:r>
-        <w:t>night</w:t>
-      </w:r>
-      <w:proofErr w:type="spellEnd"/>
-      <w:r>
-        <w:t xml:space="preserve"> </w:t>
-      </w:r>
-      <w:proofErr w:type="spellStart"/>
-      <w:r>
-        <w:t>mode</w:t>
-      </w:r>
-      <w:proofErr w:type="spellEnd"/>
-      <w:r>
-        <w:t xml:space="preserve"> </w:t>
-      </w:r>
-      <w:proofErr w:type="spellStart"/>
-      <w:r>
-        <w:t>ok</w:t>
-      </w:r>
-      <w:proofErr w:type="spellEnd"/>
-    </w:p>
-    <w:p>
-      <w:pPr>
-        <w:pStyle w:val="a3"/>
-        <w:ind w:left="360"/>
-      </w:pPr>
-    </w:p>
-    <w:p>
-      <w:pPr>
-        <w:pStyle w:val="a3"/>
-        <w:ind w:left="360"/>
-      </w:pPr>
-      <w:r>
-        <w:t>2o</w:t>
-      </w:r>
-    </w:p>
-    <w:p>
-      <w:pPr>
-        <w:pStyle w:val="a3"/>
-        <w:ind w:left="360"/>
-      </w:pPr>
-      <w:r>
-        <w:t xml:space="preserve">• </w:t>
-      </w:r>
-      <w:r>
-        <w:rPr>
-          <w:highlight w:val="yellow"/>
-        </w:rPr>
-        <w:t>ανεμιστήρας, χωρίς το "</w:t>
-      </w:r>
-      <w:proofErr w:type="spellStart"/>
-      <w:r>
-        <w:rPr>
-          <w:highlight w:val="yellow"/>
-        </w:rPr>
-        <w:t>μονο</w:t>
-      </w:r>
-      <w:proofErr w:type="spellEnd"/>
-      <w:r>
-        <w:rPr>
-          <w:highlight w:val="yellow"/>
-        </w:rPr>
-        <w:t>"</w:t>
-      </w:r>
-    </w:p>
-    <w:p>
-      <w:pPr>
-        <w:pStyle w:val="a3"/>
-        <w:ind w:left="360"/>
-      </w:pPr>
-      <w:r>
-        <w:t>• το</w:t>
-      </w:r>
-      <w:bookmarkStart w:id="0" w:name="_Hlk58865417"/>
-      <w:r>
-        <w:t xml:space="preserve"> "πρόσθετες επιλογές" να ξεχωρίζει από τα άλλα γράμματα</w:t>
-      </w:r>
-      <w:bookmarkEnd w:id="0"/>
-    </w:p>
-    <w:p>
-      <w:pPr>
-        <w:pStyle w:val="a3"/>
-        <w:ind w:left="360"/>
-      </w:pPr>
-      <w:r>
-        <w:t xml:space="preserve">• </w:t>
-      </w:r>
-      <w:proofErr w:type="spellStart"/>
-      <w:r>
-        <w:rPr>
-          <w:highlight w:val="yellow"/>
-        </w:rPr>
-        <w:t>fan</w:t>
-      </w:r>
-      <w:proofErr w:type="spellEnd"/>
-      <w:r>
-        <w:rPr>
-          <w:highlight w:val="yellow"/>
-        </w:rPr>
-        <w:t>: ανάποδα η σειρά των κουμπιών</w:t>
-      </w:r>
-    </w:p>
-    <w:p>
-      <w:pPr>
-        <w:pStyle w:val="a3"/>
-        <w:ind w:left="360"/>
-      </w:pPr>
-      <w:r>
-        <w:t xml:space="preserve">• </w:t>
-      </w:r>
-      <w:proofErr w:type="spellStart"/>
-      <w:r>
-        <w:t>timer</w:t>
-      </w:r>
-      <w:proofErr w:type="spellEnd"/>
-      <w:r>
-        <w:t xml:space="preserve">: βελάκια πάνω και κάτω </w:t>
-      </w:r>
-      <w:proofErr w:type="spellStart"/>
-      <w:r>
-        <w:t>απ'τα</w:t>
-      </w:r>
-      <w:proofErr w:type="spellEnd"/>
-      <w:r>
-        <w:t xml:space="preserve"> νούμερα, αντί για το </w:t>
-      </w:r>
-      <w:proofErr w:type="spellStart"/>
-      <w:r>
-        <w:t>play</w:t>
-      </w:r>
-      <w:proofErr w:type="spellEnd"/>
-      <w:r>
-        <w:t xml:space="preserve"> να είχε εκκίνηση και τερματισμό λειτουργίας, τα νούμερα να μην αντιστοιχούν σε ώρα αλλά σε πχ 30 λεπτά, 1 ώρα</w:t>
-      </w:r>
-    </w:p>
-    <w:p>
-      <w:pPr>
-        <w:pStyle w:val="a3"/>
-        <w:ind w:left="360"/>
-      </w:pPr>
-      <w:r>
-        <w:t xml:space="preserve">• </w:t>
-      </w:r>
-      <w:proofErr w:type="spellStart"/>
-      <w:r>
-        <w:t>economy</w:t>
-      </w:r>
-      <w:proofErr w:type="spellEnd"/>
-      <w:r>
-        <w:t xml:space="preserve"> </w:t>
-      </w:r>
-      <w:proofErr w:type="spellStart"/>
-      <w:r>
-        <w:t>mode</w:t>
-      </w:r>
-      <w:proofErr w:type="spellEnd"/>
-      <w:r>
-        <w:t xml:space="preserve">: </w:t>
-      </w:r>
-      <w:proofErr w:type="spellStart"/>
-      <w:r>
-        <w:t>λειτουργια</w:t>
-      </w:r>
-      <w:proofErr w:type="spellEnd"/>
-      <w:r>
-        <w:t xml:space="preserve"> </w:t>
-      </w:r>
-      <w:proofErr w:type="spellStart"/>
-      <w:r>
-        <w:t>εξοικονομησης</w:t>
-      </w:r>
-      <w:proofErr w:type="spellEnd"/>
-      <w:r>
-        <w:t xml:space="preserve"> </w:t>
-      </w:r>
-      <w:proofErr w:type="spellStart"/>
-      <w:r>
-        <w:t>ενεργειας</w:t>
-      </w:r>
-      <w:proofErr w:type="spellEnd"/>
-      <w:r>
-        <w:t xml:space="preserve">, </w:t>
-      </w:r>
-      <w:r>
-        <w:rPr>
-          <w:highlight w:val="yellow"/>
-        </w:rPr>
-        <w:t xml:space="preserve">πράσινο </w:t>
-      </w:r>
-      <w:proofErr w:type="spellStart"/>
-      <w:r>
-        <w:rPr>
-          <w:highlight w:val="yellow"/>
-        </w:rPr>
-        <w:t>σηματακι</w:t>
-      </w:r>
-      <w:proofErr w:type="spellEnd"/>
-      <w:r>
-        <w:rPr>
-          <w:highlight w:val="yellow"/>
-        </w:rPr>
-        <w:t xml:space="preserve">, </w:t>
-      </w:r>
-      <w:proofErr w:type="spellStart"/>
-      <w:r>
-        <w:rPr>
-          <w:highlight w:val="yellow"/>
-        </w:rPr>
-        <w:t>πρασινο</w:t>
-      </w:r>
-      <w:proofErr w:type="spellEnd"/>
-      <w:r>
-        <w:rPr>
-          <w:highlight w:val="yellow"/>
-        </w:rPr>
-        <w:t xml:space="preserve"> στο on, </w:t>
-      </w:r>
-      <w:proofErr w:type="spellStart"/>
-      <w:r>
-        <w:rPr>
-          <w:highlight w:val="yellow"/>
-        </w:rPr>
-        <w:t>κοκκινο</w:t>
-      </w:r>
-      <w:proofErr w:type="spellEnd"/>
-      <w:r>
-        <w:rPr>
-          <w:highlight w:val="yellow"/>
-        </w:rPr>
-        <w:t xml:space="preserve"> στο </w:t>
-      </w:r>
-      <w:proofErr w:type="spellStart"/>
-      <w:r>
-        <w:rPr>
-          <w:highlight w:val="yellow"/>
-        </w:rPr>
-        <w:t>off</w:t>
-      </w:r>
-      <w:proofErr w:type="spellEnd"/>
+        <w:t>• timer: καταλαβαίνει: σε πόση ώρα να κλείσει, το να ανοίξει του φαίνεται λίγο άχρηστο</w:t>
+      </w:r>
+    </w:p>
+    <w:p>
+      <w:pPr>
+        <w:pStyle w:val="a3"/>
+        <w:ind w:left="360"/>
+      </w:pPr>
+    </w:p>
+    <w:p>
+      <w:pPr>
+        <w:pStyle w:val="a3"/>
+        <w:ind w:left="360"/>
+      </w:pPr>
+      <w:r>
+        <w:t>2ο</w:t>
+      </w:r>
+    </w:p>
+    <w:p>
+      <w:pPr>
+        <w:pStyle w:val="a3"/>
+        <w:ind w:left="360"/>
+      </w:pPr>
+      <w:r>
+        <w:t>• ωραίο χρώμα + αισθητική</w:t>
+      </w:r>
+    </w:p>
+    <w:p>
+      <w:pPr>
+        <w:pStyle w:val="a3"/>
+        <w:ind w:left="360"/>
+      </w:pPr>
+      <w:r>
+        <w:t>• περσιδες: + συνεχής μετακίνηση</w:t>
+      </w:r>
+    </w:p>
+    <w:p>
+      <w:pPr>
+        <w:pStyle w:val="a3"/>
+        <w:ind w:left="360"/>
+      </w:pPr>
+      <w:r>
+        <w:t>• να σταματάει σε συγκεκριμένο σημείο η περσιδα αν το ξαναπατήσεις</w:t>
+      </w:r>
+    </w:p>
+    <w:p>
+      <w:pPr>
+        <w:pStyle w:val="a3"/>
+        <w:ind w:left="360"/>
+      </w:pPr>
+      <w:r>
+        <w:t>• χρονοδιακοπτης: όχι το play button, κάτι άλλο πχ start</w:t>
+      </w:r>
+    </w:p>
+    <w:p>
+      <w:pPr>
+        <w:pStyle w:val="a3"/>
+        <w:ind w:left="360"/>
+      </w:pPr>
+      <w:r>
+        <w:t>• ανεμιστήρας: τι είναι το αυτόματο;;</w:t>
+      </w:r>
+    </w:p>
+    <w:p>
+      <w:pPr>
+        <w:pStyle w:val="a3"/>
+        <w:ind w:left="360"/>
+      </w:pPr>
+      <w:r>
+        <w:t>• economy: ωραίο το εικονίδιο</w:t>
+      </w:r>
     </w:p>
     <w:p>
       <w:pPr>
@@ -3487,707 +2879,16 @@
         <w:ind w:left="360"/>
       </w:pPr>
       <w:r>
-        <w:t xml:space="preserve">• αρχική: </w:t>
-      </w:r>
-      <w:proofErr w:type="spellStart"/>
-      <w:r>
-        <w:t>κοκκινο</w:t>
-      </w:r>
-      <w:proofErr w:type="spellEnd"/>
-      <w:r>
-        <w:t xml:space="preserve"> on/</w:t>
-      </w:r>
-      <w:proofErr w:type="spellStart"/>
-      <w:r>
-        <w:t>off</w:t>
-      </w:r>
-      <w:proofErr w:type="spellEnd"/>
-      <w:r>
-        <w:t xml:space="preserve">, </w:t>
-      </w:r>
-      <w:r>
-        <w:rPr>
-          <w:highlight w:val="yellow"/>
-        </w:rPr>
-        <w:t>μπλε στο +</w:t>
-      </w:r>
-      <w:r>
-        <w:t xml:space="preserve">, ονόματα κάτω </w:t>
-      </w:r>
-      <w:proofErr w:type="spellStart"/>
-      <w:r>
-        <w:t>απ'τα</w:t>
-      </w:r>
-      <w:proofErr w:type="spellEnd"/>
-      <w:r>
-        <w:t xml:space="preserve"> κουμπιά, </w:t>
-      </w:r>
-      <w:r>
-        <w:rPr>
-          <w:highlight w:val="yellow"/>
-        </w:rPr>
-        <w:t xml:space="preserve">μόνο ένα βελάκι στα </w:t>
-      </w:r>
-      <w:proofErr w:type="spellStart"/>
-      <w:r>
-        <w:rPr>
-          <w:highlight w:val="yellow"/>
-        </w:rPr>
-        <w:t>modes</w:t>
-      </w:r>
-      <w:proofErr w:type="spellEnd"/>
-    </w:p>
-    <w:p>
-      <w:pPr>
-        <w:pStyle w:val="a3"/>
-        <w:ind w:left="360"/>
-      </w:pPr>
-      <w:r>
-        <w:t xml:space="preserve">• </w:t>
-      </w:r>
-      <w:proofErr w:type="spellStart"/>
-      <w:r>
-        <w:rPr>
-          <w:highlight w:val="yellow"/>
-        </w:rPr>
-        <w:t>fan</w:t>
-      </w:r>
-      <w:proofErr w:type="spellEnd"/>
-      <w:r>
-        <w:rPr>
-          <w:highlight w:val="yellow"/>
-        </w:rPr>
-        <w:t>: ανάποδα η σειρά, όχι άκυρο και οκ</w:t>
-      </w:r>
-      <w:r>
-        <w:t>, ένα βελάκι πίσω, να φαίνεται ποιο είναι ήδη επιλεγμένο, όταν πατάω κάτι να φαίνεται ότι το πάτησα</w:t>
-      </w:r>
-    </w:p>
-    <w:p>
-      <w:pPr>
-        <w:pStyle w:val="a3"/>
-        <w:ind w:left="360"/>
-      </w:pPr>
-      <w:r>
-        <w:t xml:space="preserve">• </w:t>
-      </w:r>
-      <w:proofErr w:type="spellStart"/>
-      <w:r>
-        <w:t>louver</w:t>
-      </w:r>
-      <w:proofErr w:type="spellEnd"/>
-      <w:r>
-        <w:t xml:space="preserve">: ωραίο το </w:t>
-      </w:r>
-      <w:proofErr w:type="spellStart"/>
-      <w:r>
-        <w:t>σχεδιακι</w:t>
-      </w:r>
-      <w:proofErr w:type="spellEnd"/>
-      <w:r>
-        <w:t xml:space="preserve">, αντί για παντού "συνεχής"(?????), δεξιά αριστερά </w:t>
-      </w:r>
-      <w:proofErr w:type="spellStart"/>
-      <w:r>
-        <w:t>αστο</w:t>
-      </w:r>
-      <w:proofErr w:type="spellEnd"/>
-    </w:p>
-    <w:p>
-      <w:pPr>
-        <w:pStyle w:val="a3"/>
-        <w:ind w:left="360"/>
-      </w:pPr>
-      <w:r>
-        <w:t xml:space="preserve">• </w:t>
-      </w:r>
-      <w:proofErr w:type="spellStart"/>
-      <w:r>
-        <w:t>timer</w:t>
-      </w:r>
-      <w:proofErr w:type="spellEnd"/>
-      <w:r>
-        <w:t xml:space="preserve">: </w:t>
-      </w:r>
-      <w:proofErr w:type="spellStart"/>
-      <w:r>
-        <w:t>επιλογες</w:t>
-      </w:r>
-      <w:proofErr w:type="spellEnd"/>
-      <w:r>
-        <w:t xml:space="preserve"> εκκίνηση και τερματισμό λειτουργίας</w:t>
-      </w:r>
-    </w:p>
-    <w:p>
-      <w:pPr>
-        <w:pStyle w:val="a3"/>
-        <w:ind w:left="360"/>
-      </w:pPr>
-      <w:r>
-        <w:t xml:space="preserve">• </w:t>
-      </w:r>
-      <w:proofErr w:type="spellStart"/>
-      <w:r>
-        <w:rPr>
-          <w:highlight w:val="yellow"/>
-        </w:rPr>
-        <w:t>economy</w:t>
-      </w:r>
-      <w:proofErr w:type="spellEnd"/>
-      <w:r>
-        <w:rPr>
-          <w:highlight w:val="yellow"/>
-        </w:rPr>
-        <w:t xml:space="preserve"> </w:t>
-      </w:r>
-      <w:proofErr w:type="spellStart"/>
-      <w:r>
-        <w:rPr>
-          <w:highlight w:val="yellow"/>
-        </w:rPr>
-        <w:t>mode</w:t>
-      </w:r>
-      <w:proofErr w:type="spellEnd"/>
-      <w:r>
-        <w:rPr>
-          <w:highlight w:val="yellow"/>
-        </w:rPr>
-        <w:t>: όχι περιορίζει, μόνο μειώνει, εξοικονόμηση ενέργειας αντί για λειτουργία οικονομίας</w:t>
-      </w:r>
-    </w:p>
-    <w:p>
-      <w:pPr>
-        <w:pStyle w:val="a3"/>
-        <w:ind w:left="360"/>
-      </w:pPr>
-      <w:r>
-        <w:t xml:space="preserve">• </w:t>
-      </w:r>
-      <w:proofErr w:type="spellStart"/>
-      <w:r>
-        <w:rPr>
-          <w:highlight w:val="yellow"/>
-        </w:rPr>
-        <w:t>γενικα</w:t>
-      </w:r>
-      <w:proofErr w:type="spellEnd"/>
-      <w:r>
-        <w:rPr>
-          <w:highlight w:val="yellow"/>
-        </w:rPr>
-        <w:t xml:space="preserve">: </w:t>
-      </w:r>
-      <w:proofErr w:type="spellStart"/>
-      <w:r>
-        <w:rPr>
-          <w:highlight w:val="yellow"/>
-        </w:rPr>
-        <w:t>οχι</w:t>
-      </w:r>
-      <w:proofErr w:type="spellEnd"/>
-      <w:r>
-        <w:rPr>
-          <w:highlight w:val="yellow"/>
-        </w:rPr>
-        <w:t xml:space="preserve"> </w:t>
-      </w:r>
-      <w:proofErr w:type="spellStart"/>
-      <w:r>
-        <w:rPr>
-          <w:highlight w:val="yellow"/>
-        </w:rPr>
-        <w:t>ακυρο</w:t>
-      </w:r>
-      <w:proofErr w:type="spellEnd"/>
-      <w:r>
-        <w:rPr>
-          <w:highlight w:val="yellow"/>
-        </w:rPr>
-        <w:t xml:space="preserve"> και οκ </w:t>
-      </w:r>
-      <w:proofErr w:type="spellStart"/>
-      <w:r>
-        <w:rPr>
-          <w:highlight w:val="yellow"/>
-        </w:rPr>
-        <w:t>κουμπια</w:t>
-      </w:r>
-      <w:proofErr w:type="spellEnd"/>
-    </w:p>
-    <w:p>
-      <w:pPr>
-        <w:pStyle w:val="a3"/>
-        <w:ind w:left="360"/>
-      </w:pPr>
-    </w:p>
-    <w:p>
-      <w:pPr>
-        <w:pStyle w:val="a3"/>
-        <w:ind w:left="360"/>
-      </w:pPr>
-      <w:proofErr w:type="spellStart"/>
-      <w:r>
-        <w:t>επιλογη</w:t>
-      </w:r>
-      <w:proofErr w:type="spellEnd"/>
-      <w:r>
-        <w:t>: 2ο</w:t>
-      </w:r>
-    </w:p>
-    <w:p>
-      <w:pPr>
-        <w:pStyle w:val="a3"/>
-        <w:ind w:left="360"/>
-      </w:pPr>
-      <w:r>
-        <w:t xml:space="preserve">• τα </w:t>
-      </w:r>
-      <w:proofErr w:type="spellStart"/>
-      <w:r>
-        <w:t>χρωμα</w:t>
-      </w:r>
-      <w:proofErr w:type="spellEnd"/>
-      <w:r>
-        <w:t xml:space="preserve"> τα και η αισθητική τέλεια</w:t>
-      </w:r>
-    </w:p>
-    <w:p>
-      <w:pPr>
-        <w:pStyle w:val="a3"/>
-        <w:ind w:left="360"/>
-      </w:pPr>
-      <w:r>
-        <w:t xml:space="preserve">• να αναγράφεται το όνομα του </w:t>
-      </w:r>
-      <w:proofErr w:type="spellStart"/>
-      <w:r>
-        <w:t>air</w:t>
-      </w:r>
-      <w:proofErr w:type="spellEnd"/>
-      <w:r>
-        <w:t xml:space="preserve"> </w:t>
-      </w:r>
-      <w:proofErr w:type="spellStart"/>
-      <w:r>
-        <w:t>conditioner</w:t>
-      </w:r>
-      <w:proofErr w:type="spellEnd"/>
-    </w:p>
-    <w:p>
-      <w:pPr>
-        <w:pStyle w:val="a3"/>
-        <w:ind w:left="360"/>
-        <w:rPr>
-          <w:highlight w:val="yellow"/>
-        </w:rPr>
-      </w:pPr>
-      <w:r>
-        <w:rPr>
-          <w:highlight w:val="yellow"/>
-        </w:rPr>
-        <w:t xml:space="preserve">• στην πρώτη λειτουργία να </w:t>
-      </w:r>
-      <w:proofErr w:type="spellStart"/>
-      <w:r>
-        <w:rPr>
-          <w:highlight w:val="yellow"/>
-        </w:rPr>
-        <w:t>συνδεεσαι</w:t>
-      </w:r>
-      <w:proofErr w:type="spellEnd"/>
-      <w:r>
-        <w:rPr>
-          <w:highlight w:val="yellow"/>
-        </w:rPr>
-        <w:t xml:space="preserve"> με το </w:t>
-      </w:r>
-      <w:proofErr w:type="spellStart"/>
-      <w:r>
-        <w:rPr>
-          <w:highlight w:val="yellow"/>
-        </w:rPr>
-        <w:t>κλιματιστικο</w:t>
-      </w:r>
-      <w:proofErr w:type="spellEnd"/>
-    </w:p>
-    <w:p>
-      <w:pPr>
-        <w:pStyle w:val="a3"/>
-        <w:ind w:left="360"/>
-      </w:pPr>
-      <w:r>
-        <w:rPr>
-          <w:highlight w:val="yellow"/>
-        </w:rPr>
-        <w:t>• αποσύνδεση κλιματιστικού αν έχουμε κι άλλο ίδιο μοντέλο</w:t>
-      </w:r>
-      <w:r>
-        <w:t xml:space="preserve"> </w:t>
-      </w:r>
-    </w:p>
-    <w:p>
-      <w:pPr>
-        <w:pStyle w:val="a3"/>
-        <w:ind w:left="360"/>
-      </w:pPr>
-      <w:r>
-        <w:t>• αγαπημένα (αποθηκευμένες ρυθμίσεις)</w:t>
-      </w:r>
-    </w:p>
-    <w:p>
-      <w:pPr>
-        <w:pStyle w:val="a3"/>
-        <w:ind w:left="360"/>
-      </w:pPr>
-    </w:p>
-    <w:p>
-      <w:r>
-        <w:t>4. Νίκη 2 (αδερφός)</w:t>
-      </w:r>
-    </w:p>
-    <w:p>
-      <w:pPr>
-        <w:pStyle w:val="a3"/>
-        <w:ind w:left="360"/>
-      </w:pPr>
-      <w:r>
-        <w:t>• και οι δύο γλώσσες</w:t>
-      </w:r>
-    </w:p>
-    <w:p>
-      <w:pPr>
-        <w:pStyle w:val="a3"/>
-        <w:ind w:left="360"/>
-      </w:pPr>
-      <w:r>
-        <w:t xml:space="preserve">• </w:t>
-      </w:r>
-      <w:proofErr w:type="spellStart"/>
-      <w:r>
-        <w:t>nigh</w:t>
-      </w:r>
-      <w:proofErr w:type="spellEnd"/>
-      <w:r>
-        <w:t xml:space="preserve"> </w:t>
-      </w:r>
-      <w:proofErr w:type="spellStart"/>
-      <w:r>
-        <w:t>mode</w:t>
-      </w:r>
-      <w:proofErr w:type="spellEnd"/>
-      <w:r>
-        <w:t xml:space="preserve"> </w:t>
-      </w:r>
-      <w:proofErr w:type="spellStart"/>
-      <w:r>
-        <w:t>yeaaaa</w:t>
-      </w:r>
-      <w:proofErr w:type="spellEnd"/>
-    </w:p>
-    <w:p>
-      <w:pPr>
-        <w:pStyle w:val="a3"/>
-        <w:ind w:left="360"/>
-      </w:pPr>
-      <w:r>
-        <w:t>• να φαίνεται η ώρα</w:t>
-      </w:r>
-    </w:p>
-    <w:p>
-      <w:pPr>
-        <w:pStyle w:val="a3"/>
-        <w:ind w:left="360"/>
-      </w:pPr>
-      <w:r>
-        <w:t>• αυτόματος καθαρισμός</w:t>
-      </w:r>
-    </w:p>
-    <w:p>
-      <w:pPr>
-        <w:pStyle w:val="a3"/>
-        <w:ind w:left="360"/>
-      </w:pPr>
-    </w:p>
-    <w:p>
-      <w:pPr>
-        <w:pStyle w:val="a3"/>
-        <w:ind w:left="360"/>
-      </w:pPr>
-      <w:r>
-        <w:t>1ο</w:t>
-      </w:r>
-    </w:p>
-    <w:p>
-      <w:pPr>
-        <w:pStyle w:val="a3"/>
-        <w:ind w:left="360"/>
-      </w:pPr>
-      <w:r>
-        <w:t>• θερμοκρασία: τα κουμπιά δε φαίνεται τόσο ότι είναι κουμπιά</w:t>
-      </w:r>
-    </w:p>
-    <w:p>
-      <w:pPr>
-        <w:pStyle w:val="a3"/>
-        <w:ind w:left="360"/>
-      </w:pPr>
-      <w:r>
-        <w:t>• πτερύγια: βελάκια</w:t>
-      </w:r>
-    </w:p>
-    <w:p>
-      <w:pPr>
-        <w:pStyle w:val="a3"/>
-        <w:ind w:left="360"/>
-      </w:pPr>
-      <w:r>
-        <w:t>• το βελάκι επιστροφής πολύ ωραίο</w:t>
-      </w:r>
-    </w:p>
-    <w:p>
-      <w:pPr>
-        <w:pStyle w:val="a3"/>
-        <w:ind w:left="360"/>
-      </w:pPr>
-      <w:r>
-        <w:t xml:space="preserve">• ανεμιστήρας: το άκυρο τι </w:t>
-      </w:r>
-      <w:proofErr w:type="spellStart"/>
-      <w:r>
-        <w:t>κανει</w:t>
-      </w:r>
-      <w:proofErr w:type="spellEnd"/>
-      <w:r>
-        <w:t>;;;</w:t>
-      </w:r>
-    </w:p>
-    <w:p>
-      <w:pPr>
-        <w:pStyle w:val="a3"/>
-        <w:ind w:left="360"/>
-      </w:pPr>
-      <w:r>
-        <w:lastRenderedPageBreak/>
-        <w:t xml:space="preserve">• </w:t>
-      </w:r>
-      <w:proofErr w:type="spellStart"/>
-      <w:r>
-        <w:t>timer</w:t>
-      </w:r>
-      <w:proofErr w:type="spellEnd"/>
-      <w:r>
-        <w:t>: καταλαβαίνει: σε πόση ώρα να κλείσει, το να ανοίξει του φαίνεται λίγο άχρηστο</w:t>
-      </w:r>
-    </w:p>
-    <w:p>
-      <w:pPr>
-        <w:pStyle w:val="a3"/>
-        <w:ind w:left="360"/>
-      </w:pPr>
-    </w:p>
-    <w:p>
-      <w:pPr>
-        <w:pStyle w:val="a3"/>
-        <w:ind w:left="360"/>
-      </w:pPr>
-      <w:r>
-        <w:t>2ο</w:t>
-      </w:r>
-    </w:p>
-    <w:p>
-      <w:pPr>
-        <w:pStyle w:val="a3"/>
-        <w:ind w:left="360"/>
-      </w:pPr>
-      <w:r>
-        <w:t>• ωραίο χρώμα + αισθητική</w:t>
-      </w:r>
-    </w:p>
-    <w:p>
-      <w:pPr>
-        <w:pStyle w:val="a3"/>
-        <w:ind w:left="360"/>
-      </w:pPr>
-      <w:r>
-        <w:t xml:space="preserve">• </w:t>
-      </w:r>
-      <w:proofErr w:type="spellStart"/>
-      <w:r>
-        <w:t>περσιδες</w:t>
-      </w:r>
-      <w:proofErr w:type="spellEnd"/>
-      <w:r>
-        <w:t>: + συνεχής μετακίνηση</w:t>
-      </w:r>
-    </w:p>
-    <w:p>
-      <w:pPr>
-        <w:pStyle w:val="a3"/>
-        <w:ind w:left="360"/>
-      </w:pPr>
-      <w:r>
-        <w:t xml:space="preserve">• να σταματάει σε συγκεκριμένο σημείο η </w:t>
-      </w:r>
-      <w:proofErr w:type="spellStart"/>
-      <w:r>
-        <w:t>περσιδα</w:t>
-      </w:r>
-      <w:proofErr w:type="spellEnd"/>
-      <w:r>
-        <w:t xml:space="preserve"> αν το ξαναπατήσεις</w:t>
-      </w:r>
-    </w:p>
-    <w:p>
-      <w:pPr>
-        <w:pStyle w:val="a3"/>
-        <w:ind w:left="360"/>
-      </w:pPr>
-      <w:r>
-        <w:t xml:space="preserve">• </w:t>
-      </w:r>
-      <w:proofErr w:type="spellStart"/>
-      <w:r>
-        <w:t>χρονοδιακοπτης</w:t>
-      </w:r>
-      <w:proofErr w:type="spellEnd"/>
-      <w:r>
-        <w:t xml:space="preserve">: όχι το </w:t>
-      </w:r>
-      <w:proofErr w:type="spellStart"/>
-      <w:r>
-        <w:t>play</w:t>
-      </w:r>
-      <w:proofErr w:type="spellEnd"/>
-      <w:r>
-        <w:t xml:space="preserve"> </w:t>
-      </w:r>
-      <w:proofErr w:type="spellStart"/>
-      <w:r>
-        <w:t>button</w:t>
-      </w:r>
-      <w:proofErr w:type="spellEnd"/>
-      <w:r>
-        <w:t xml:space="preserve">, κάτι άλλο πχ </w:t>
-      </w:r>
-      <w:proofErr w:type="spellStart"/>
-      <w:r>
-        <w:t>start</w:t>
-      </w:r>
-      <w:proofErr w:type="spellEnd"/>
-    </w:p>
-    <w:p>
-      <w:pPr>
-        <w:pStyle w:val="a3"/>
-        <w:ind w:left="360"/>
-      </w:pPr>
-      <w:r>
-        <w:t>• ανεμιστήρας: τι είναι το αυτόματο;;</w:t>
-      </w:r>
-    </w:p>
-    <w:p>
-      <w:pPr>
-        <w:pStyle w:val="a3"/>
-        <w:ind w:left="360"/>
-      </w:pPr>
-      <w:r>
-        <w:t xml:space="preserve">• </w:t>
-      </w:r>
-      <w:proofErr w:type="spellStart"/>
-      <w:r>
-        <w:t>economy</w:t>
-      </w:r>
-      <w:proofErr w:type="spellEnd"/>
-      <w:r>
-        <w:t>: ωραίο το εικονίδιο</w:t>
-      </w:r>
-    </w:p>
-    <w:p>
-      <w:pPr>
-        <w:pStyle w:val="a3"/>
-        <w:ind w:left="360"/>
-      </w:pPr>
-    </w:p>
-    <w:p>
-      <w:pPr>
-        <w:pStyle w:val="a3"/>
-        <w:ind w:left="360"/>
-      </w:pPr>
-      <w:r>
-        <w:t>3ο</w:t>
-      </w:r>
-    </w:p>
-    <w:p>
-      <w:pPr>
-        <w:pStyle w:val="a3"/>
-        <w:ind w:left="360"/>
-      </w:pPr>
-      <w:r>
-        <w:t xml:space="preserve">• το </w:t>
-      </w:r>
-      <w:proofErr w:type="spellStart"/>
-      <w:r>
-        <w:t>mode</w:t>
-      </w:r>
-      <w:proofErr w:type="spellEnd"/>
-      <w:r>
-        <w:t xml:space="preserve"> </w:t>
-      </w:r>
-      <w:proofErr w:type="spellStart"/>
-      <w:r>
-        <w:t>switching</w:t>
-      </w:r>
-      <w:proofErr w:type="spellEnd"/>
-      <w:r>
-        <w:t xml:space="preserve"> είναι </w:t>
-      </w:r>
-      <w:proofErr w:type="spellStart"/>
-      <w:r>
-        <w:t>big</w:t>
-      </w:r>
-      <w:proofErr w:type="spellEnd"/>
-      <w:r>
-        <w:t xml:space="preserve"> </w:t>
-      </w:r>
-      <w:proofErr w:type="spellStart"/>
-      <w:r>
-        <w:t>nope</w:t>
-      </w:r>
-      <w:proofErr w:type="spellEnd"/>
-      <w:r>
-        <w:t>, καλύτερα να είχε κουμπιά</w:t>
-      </w:r>
-    </w:p>
-    <w:p>
-      <w:pPr>
-        <w:pStyle w:val="a3"/>
-        <w:ind w:left="360"/>
-      </w:pPr>
-      <w:r>
-        <w:t xml:space="preserve">• να </w:t>
-      </w:r>
-      <w:proofErr w:type="spellStart"/>
-      <w:r>
-        <w:t>ειχαμε</w:t>
-      </w:r>
-      <w:proofErr w:type="spellEnd"/>
-      <w:r>
-        <w:t xml:space="preserve"> σε πόση ώρα θα κλείσει και </w:t>
-      </w:r>
-      <w:proofErr w:type="spellStart"/>
-      <w:r>
-        <w:t>οχι</w:t>
-      </w:r>
-      <w:proofErr w:type="spellEnd"/>
-      <w:r>
-        <w:t xml:space="preserve"> τι </w:t>
-      </w:r>
-      <w:proofErr w:type="spellStart"/>
-      <w:r>
-        <w:t>ωρα</w:t>
-      </w:r>
-      <w:proofErr w:type="spellEnd"/>
-      <w:r>
-        <w:t xml:space="preserve"> θα κλείσει</w:t>
+        <w:t>• το mode switching είναι big nope, καλύτερα να είχε κουμπιά</w:t>
+      </w:r>
+    </w:p>
+    <w:p>
+      <w:pPr>
+        <w:pStyle w:val="a3"/>
+        <w:ind w:left="360"/>
+      </w:pPr>
+      <w:r>
+        <w:t>• να ειχαμε σε πόση ώρα θα κλείσει και οχι τι ωρα θα κλείσει</w:t>
       </w:r>
     </w:p>
     <w:p>
@@ -4226,48 +2927,16 @@
         <w:ind w:left="360"/>
       </w:pPr>
       <w:r>
-        <w:t xml:space="preserve">• το </w:t>
-      </w:r>
-      <w:proofErr w:type="spellStart"/>
-      <w:r>
-        <w:t>economy</w:t>
-      </w:r>
-      <w:proofErr w:type="spellEnd"/>
-      <w:r>
-        <w:t xml:space="preserve"> </w:t>
-      </w:r>
-      <w:proofErr w:type="spellStart"/>
-      <w:r>
-        <w:t>mode</w:t>
-      </w:r>
-      <w:proofErr w:type="spellEnd"/>
-      <w:r>
-        <w:t xml:space="preserve"> του 2ου είναι το καλύτερο</w:t>
-      </w:r>
-    </w:p>
-    <w:p>
-      <w:pPr>
-        <w:pStyle w:val="a3"/>
-        <w:ind w:left="360"/>
-      </w:pPr>
-      <w:r>
-        <w:t xml:space="preserve">• το στυλ του 2ου με τα αρχικά κουμπιά του 1ου συν το </w:t>
-      </w:r>
-      <w:proofErr w:type="spellStart"/>
-      <w:r>
-        <w:t>economy</w:t>
-      </w:r>
-      <w:proofErr w:type="spellEnd"/>
-      <w:r>
-        <w:t xml:space="preserve"> </w:t>
-      </w:r>
-      <w:proofErr w:type="spellStart"/>
-      <w:r>
-        <w:t>mode</w:t>
-      </w:r>
-      <w:proofErr w:type="spellEnd"/>
-      <w:r>
-        <w:t xml:space="preserve"> στην αρχική</w:t>
+        <w:t>• το economy mode του 2ου είναι το καλύτερο</w:t>
+      </w:r>
+    </w:p>
+    <w:p>
+      <w:pPr>
+        <w:pStyle w:val="a3"/>
+        <w:ind w:left="360"/>
+      </w:pPr>
+      <w:r>
+        <w:t>• το στυλ του 2ου με τα αρχικά κουμπιά του 1ου συν το economy mode στην αρχική</w:t>
       </w:r>
     </w:p>
     <w:p>
@@ -4280,15 +2949,8 @@
       <w:r>
         <w:t xml:space="preserve">5. </w:t>
       </w:r>
-      <w:bookmarkStart w:id="1" w:name="_GoBack"/>
-      <w:bookmarkEnd w:id="1"/>
-      <w:proofErr w:type="spellStart"/>
-      <w:r>
-        <w:t>ελένη</w:t>
-      </w:r>
-      <w:proofErr w:type="spellEnd"/>
-      <w:r>
-        <w:t xml:space="preserve"> </w:t>
+      <w:r>
+        <w:t xml:space="preserve">ελένη </w:t>
       </w:r>
       <w:r>
         <w:rPr>
@@ -4317,11 +2979,9 @@
           <w:numId w:val="13"/>
         </w:numPr>
       </w:pPr>
-      <w:proofErr w:type="spellStart"/>
       <w:r>
         <w:t>οχι</w:t>
       </w:r>
-      <w:proofErr w:type="spellEnd"/>
     </w:p>
     <w:p>
       <w:pPr>
@@ -4332,95 +2992,7 @@
         </w:numPr>
       </w:pPr>
       <w:r>
-        <w:t xml:space="preserve"> οι </w:t>
-      </w:r>
-      <w:proofErr w:type="spellStart"/>
-      <w:r>
-        <w:t>περσιδες</w:t>
-      </w:r>
-      <w:proofErr w:type="spellEnd"/>
-      <w:r>
-        <w:t xml:space="preserve"> να </w:t>
-      </w:r>
-      <w:proofErr w:type="spellStart"/>
-      <w:r>
-        <w:t>πηγαινουν</w:t>
-      </w:r>
-      <w:proofErr w:type="spellEnd"/>
-      <w:r>
-        <w:t xml:space="preserve"> και </w:t>
-      </w:r>
-      <w:proofErr w:type="spellStart"/>
-      <w:r>
-        <w:t>δεξια-αριστερα</w:t>
-      </w:r>
-      <w:proofErr w:type="spellEnd"/>
-      <w:r>
-        <w:t xml:space="preserve"> &amp; </w:t>
-      </w:r>
-      <w:proofErr w:type="spellStart"/>
-      <w:r>
-        <w:t>νομιζε</w:t>
-      </w:r>
-      <w:proofErr w:type="spellEnd"/>
-      <w:r>
-        <w:t xml:space="preserve"> ότι το </w:t>
-      </w:r>
-      <w:proofErr w:type="spellStart"/>
-      <w:r>
-        <w:t>πανω</w:t>
-      </w:r>
-      <w:proofErr w:type="spellEnd"/>
-      <w:r>
-        <w:t xml:space="preserve"> </w:t>
-      </w:r>
-      <w:proofErr w:type="spellStart"/>
-      <w:r>
-        <w:t>κατω</w:t>
-      </w:r>
-      <w:proofErr w:type="spellEnd"/>
-      <w:r>
-        <w:t xml:space="preserve"> στις </w:t>
-      </w:r>
-      <w:proofErr w:type="spellStart"/>
-      <w:r>
-        <w:t>περσιδες</w:t>
-      </w:r>
-      <w:proofErr w:type="spellEnd"/>
-      <w:r>
-        <w:t xml:space="preserve"> θα τις </w:t>
-      </w:r>
-      <w:proofErr w:type="spellStart"/>
-      <w:r>
-        <w:t>παει</w:t>
-      </w:r>
-      <w:proofErr w:type="spellEnd"/>
-      <w:r>
-        <w:t xml:space="preserve"> φουλ </w:t>
-      </w:r>
-      <w:proofErr w:type="spellStart"/>
-      <w:r>
-        <w:t>πανω</w:t>
-      </w:r>
-      <w:proofErr w:type="spellEnd"/>
-      <w:r>
-        <w:t xml:space="preserve"> και φουλ </w:t>
-      </w:r>
-      <w:proofErr w:type="spellStart"/>
-      <w:r>
-        <w:t>κατω</w:t>
-      </w:r>
-      <w:proofErr w:type="spellEnd"/>
-      <w:r>
-        <w:t xml:space="preserve"> (όχι </w:t>
-      </w:r>
-      <w:proofErr w:type="spellStart"/>
-      <w:r>
-        <w:t>διαβαθμιση</w:t>
-      </w:r>
-      <w:proofErr w:type="spellEnd"/>
-      <w:r>
-        <w:t>)</w:t>
+        <w:t xml:space="preserve"> οι περσιδες να πηγαινουν και δεξια-αριστερα &amp; νομιζε ότι το πανω κατω στις περσιδες θα τις παει φουλ πανω και φουλ κατω (όχι διαβαθμιση)</w:t>
       </w:r>
     </w:p>
     <w:p>
@@ -4434,7 +3006,6 @@
       <w:r>
         <w:t xml:space="preserve"> </w:t>
       </w:r>
-      <w:proofErr w:type="spellStart"/>
       <w:r>
         <w:rPr>
           <w:b/>
@@ -4442,69 +3013,14 @@
         </w:rPr>
         <w:t>εμυς</w:t>
       </w:r>
-      <w:proofErr w:type="spellEnd"/>
-      <w:r>
-        <w:t xml:space="preserve"> (</w:t>
-      </w:r>
-      <w:proofErr w:type="spellStart"/>
-      <w:r>
-        <w:t>διαφανεια</w:t>
-      </w:r>
-      <w:proofErr w:type="spellEnd"/>
-      <w:r>
-        <w:t xml:space="preserve"> 3: </w:t>
-      </w:r>
-      <w:proofErr w:type="spellStart"/>
-      <w:r>
-        <w:t>συγχυση</w:t>
-      </w:r>
-      <w:proofErr w:type="spellEnd"/>
-      <w:r>
-        <w:t xml:space="preserve"> με το </w:t>
-      </w:r>
-      <w:proofErr w:type="spellStart"/>
-      <w:r>
-        <w:t>υγρασια</w:t>
-      </w:r>
-      <w:proofErr w:type="spellEnd"/>
-      <w:r>
-        <w:t xml:space="preserve"> (δεν </w:t>
-      </w:r>
-      <w:proofErr w:type="spellStart"/>
-      <w:r>
-        <w:t>ξερει</w:t>
-      </w:r>
-      <w:proofErr w:type="spellEnd"/>
-      <w:r>
-        <w:t xml:space="preserve"> τι είναι), </w:t>
-      </w:r>
-      <w:proofErr w:type="spellStart"/>
-      <w:r>
-        <w:t>διαφανεια</w:t>
-      </w:r>
-      <w:proofErr w:type="spellEnd"/>
-      <w:r>
-        <w:t xml:space="preserve"> 6: </w:t>
+      <w:r>
+        <w:t xml:space="preserve"> (διαφανεια 3: συγχυση με το υγρασια (δεν ξερει τι είναι), διαφανεια 6: </w:t>
       </w:r>
       <w:r>
         <w:rPr>
           <w:highlight w:val="yellow"/>
         </w:rPr>
-        <w:t xml:space="preserve">να </w:t>
-      </w:r>
-      <w:proofErr w:type="spellStart"/>
-      <w:r>
-        <w:rPr>
-          <w:highlight w:val="yellow"/>
-        </w:rPr>
-        <w:t>εχει</w:t>
-      </w:r>
-      <w:proofErr w:type="spellEnd"/>
-      <w:r>
-        <w:rPr>
-          <w:highlight w:val="yellow"/>
-        </w:rPr>
-        <w:t xml:space="preserve"> και </w:t>
+        <w:t xml:space="preserve">να εχει και </w:t>
       </w:r>
       <w:r>
         <w:rPr>
@@ -4514,37 +3030,8 @@
         <w:t>auto</w:t>
       </w:r>
       <w:r>
-        <w:t xml:space="preserve">, </w:t>
-      </w:r>
-      <w:proofErr w:type="spellStart"/>
-      <w:r>
-        <w:t>διαφανεια</w:t>
-      </w:r>
-      <w:proofErr w:type="spellEnd"/>
-      <w:r>
-        <w:t xml:space="preserve"> 7: </w:t>
-      </w:r>
-      <w:proofErr w:type="spellStart"/>
-      <w:r>
-        <w:t>πηρε</w:t>
-      </w:r>
-      <w:proofErr w:type="spellEnd"/>
-      <w:r>
-        <w:t xml:space="preserve"> </w:t>
-      </w:r>
-      <w:proofErr w:type="spellStart"/>
-      <w:r>
-        <w:t>ωρα</w:t>
-      </w:r>
-      <w:proofErr w:type="spellEnd"/>
-      <w:r>
-        <w:t xml:space="preserve"> να την </w:t>
-      </w:r>
-      <w:proofErr w:type="spellStart"/>
-      <w:r>
-        <w:t>καταλαβει</w:t>
-      </w:r>
-      <w:proofErr w:type="spellEnd"/>
+        <w:t>, διαφανεια 7: πηρε ωρα να την καταλαβει</w:t>
+      </w:r>
       <w:r>
         <w:t>)</w:t>
       </w:r>
@@ -4557,7 +3044,6 @@
           <w:numId w:val="13"/>
         </w:numPr>
       </w:pPr>
-      <w:proofErr w:type="spellStart"/>
       <w:r>
         <w:rPr>
           <w:b/>
@@ -4565,117 +3051,20 @@
         </w:rPr>
         <w:t>ελενης</w:t>
       </w:r>
-      <w:proofErr w:type="spellEnd"/>
-      <w:r>
-        <w:t xml:space="preserve"> (</w:t>
-      </w:r>
-      <w:proofErr w:type="spellStart"/>
-      <w:r>
-        <w:t>διαφανεια</w:t>
-      </w:r>
-      <w:proofErr w:type="spellEnd"/>
-      <w:r>
-        <w:t xml:space="preserve"> 5: δεν </w:t>
-      </w:r>
-      <w:proofErr w:type="spellStart"/>
-      <w:r>
-        <w:t>καταλαβαινει</w:t>
-      </w:r>
-      <w:proofErr w:type="spellEnd"/>
-      <w:r>
-        <w:t xml:space="preserve"> αν </w:t>
-      </w:r>
-      <w:proofErr w:type="spellStart"/>
-      <w:r>
-        <w:t>κανεις</w:t>
-      </w:r>
-      <w:proofErr w:type="spellEnd"/>
+      <w:r>
+        <w:t xml:space="preserve"> (διαφανεια 5: δεν καταλαβαινει αν κανεις </w:t>
+      </w:r>
+      <w:r>
+        <w:rPr>
+          <w:lang w:val="en-US"/>
+        </w:rPr>
+        <w:t>scroll</w:t>
+      </w:r>
       <w:r>
         <w:t xml:space="preserve"> </w:t>
       </w:r>
       <w:r>
-        <w:rPr>
-          <w:lang w:val="en-US"/>
-        </w:rPr>
-        <w:t>scroll</w:t>
-      </w:r>
-      <w:r>
-        <w:t xml:space="preserve"> </w:t>
-      </w:r>
-      <w:r>
-        <w:t xml:space="preserve">η αν </w:t>
-      </w:r>
-      <w:proofErr w:type="spellStart"/>
-      <w:r>
-        <w:t>βγαινει</w:t>
-      </w:r>
-      <w:proofErr w:type="spellEnd"/>
-      <w:r>
-        <w:t xml:space="preserve"> </w:t>
-      </w:r>
-      <w:proofErr w:type="spellStart"/>
-      <w:r>
-        <w:t>πληκτρολογιο</w:t>
-      </w:r>
-      <w:proofErr w:type="spellEnd"/>
-      <w:r>
-        <w:t xml:space="preserve"> για </w:t>
-      </w:r>
-      <w:proofErr w:type="spellStart"/>
-      <w:r>
-        <w:t>εισαγωγη</w:t>
-      </w:r>
-      <w:proofErr w:type="spellEnd"/>
-      <w:r>
-        <w:t xml:space="preserve"> </w:t>
-      </w:r>
-      <w:proofErr w:type="spellStart"/>
-      <w:r>
-        <w:t>ωρας</w:t>
-      </w:r>
-      <w:proofErr w:type="spellEnd"/>
-      <w:r>
-        <w:t xml:space="preserve">, </w:t>
-      </w:r>
-      <w:proofErr w:type="spellStart"/>
-      <w:r>
-        <w:t>διαφανεια</w:t>
-      </w:r>
-      <w:proofErr w:type="spellEnd"/>
-      <w:r>
-        <w:t xml:space="preserve"> 6: δεν </w:t>
-      </w:r>
-      <w:proofErr w:type="spellStart"/>
-      <w:r>
-        <w:t>εχει</w:t>
-      </w:r>
-      <w:proofErr w:type="spellEnd"/>
-      <w:r>
-        <w:t xml:space="preserve"> </w:t>
-      </w:r>
-      <w:proofErr w:type="spellStart"/>
-      <w:r>
-        <w:t>επιλογη</w:t>
-      </w:r>
-      <w:proofErr w:type="spellEnd"/>
-      <w:r>
-        <w:t xml:space="preserve"> για </w:t>
-      </w:r>
-      <w:proofErr w:type="spellStart"/>
-      <w:r>
-        <w:t>πανω-κατω</w:t>
-      </w:r>
-      <w:proofErr w:type="spellEnd"/>
-      <w:r>
-        <w:t xml:space="preserve"> </w:t>
-      </w:r>
-      <w:proofErr w:type="spellStart"/>
-      <w:r>
-        <w:t>συνεχεια</w:t>
-      </w:r>
-      <w:proofErr w:type="spellEnd"/>
-      <w:r>
-        <w:t>)</w:t>
+        <w:t>η αν βγαινει πληκτρολογιο για εισαγωγη ωρας, διαφανεια 6: δεν εχει επιλογη για πανω-κατω συνεχεια)</w:t>
       </w:r>
     </w:p>
     <w:p>
@@ -4686,7 +3075,6 @@
           <w:numId w:val="13"/>
         </w:numPr>
       </w:pPr>
-      <w:proofErr w:type="spellStart"/>
       <w:r>
         <w:rPr>
           <w:b/>
@@ -4694,41 +3082,8 @@
         </w:rPr>
         <w:t>νικης</w:t>
       </w:r>
-      <w:proofErr w:type="spellEnd"/>
-      <w:r>
-        <w:t xml:space="preserve"> (</w:t>
-      </w:r>
-      <w:proofErr w:type="spellStart"/>
-      <w:r>
-        <w:t>διαφανεια</w:t>
-      </w:r>
-      <w:proofErr w:type="spellEnd"/>
-      <w:r>
-        <w:t xml:space="preserve"> 1: τι </w:t>
-      </w:r>
-      <w:proofErr w:type="spellStart"/>
-      <w:r>
-        <w:t>εννοει</w:t>
-      </w:r>
-      <w:proofErr w:type="spellEnd"/>
-      <w:r>
-        <w:t xml:space="preserve"> με τα </w:t>
-      </w:r>
-      <w:proofErr w:type="spellStart"/>
-      <w:r>
-        <w:t>βελακια</w:t>
-      </w:r>
-      <w:proofErr w:type="spellEnd"/>
-      <w:r>
-        <w:t xml:space="preserve"> </w:t>
-      </w:r>
-      <w:proofErr w:type="spellStart"/>
-      <w:r>
-        <w:t>διπλα</w:t>
-      </w:r>
-      <w:proofErr w:type="spellEnd"/>
-      <w:r>
-        <w:t xml:space="preserve"> στο </w:t>
+      <w:r>
+        <w:t xml:space="preserve"> (διαφανεια 1: τι εννοει με τα βελακια διπλα στο </w:t>
       </w:r>
       <w:r>
         <w:rPr>
@@ -4752,119 +3107,7 @@
         <w:t xml:space="preserve">, </w:t>
       </w:r>
       <w:r>
-        <w:t xml:space="preserve">δεν </w:t>
-      </w:r>
-      <w:proofErr w:type="spellStart"/>
-      <w:r>
-        <w:t>καταλαβε</w:t>
-      </w:r>
-      <w:proofErr w:type="spellEnd"/>
-      <w:r>
-        <w:t xml:space="preserve"> το </w:t>
-      </w:r>
-      <w:proofErr w:type="spellStart"/>
-      <w:r>
-        <w:t>εικονιδιο</w:t>
-      </w:r>
-      <w:proofErr w:type="spellEnd"/>
-      <w:r>
-        <w:t xml:space="preserve"> των </w:t>
-      </w:r>
-      <w:proofErr w:type="spellStart"/>
-      <w:r>
-        <w:t>περσιδων</w:t>
-      </w:r>
-      <w:proofErr w:type="spellEnd"/>
-      <w:r>
-        <w:t xml:space="preserve">, </w:t>
-      </w:r>
-      <w:proofErr w:type="spellStart"/>
-      <w:r>
-        <w:t>διαφανεια</w:t>
-      </w:r>
-      <w:proofErr w:type="spellEnd"/>
-      <w:r>
-        <w:t xml:space="preserve"> 4: </w:t>
-      </w:r>
-      <w:proofErr w:type="spellStart"/>
-      <w:r>
-        <w:t>συγχυση</w:t>
-      </w:r>
-      <w:proofErr w:type="spellEnd"/>
-      <w:r>
-        <w:t xml:space="preserve"> με το </w:t>
-      </w:r>
-      <w:proofErr w:type="spellStart"/>
-      <w:r>
-        <w:t>παντου</w:t>
-      </w:r>
-      <w:proofErr w:type="spellEnd"/>
-      <w:r>
-        <w:t xml:space="preserve"> (τι </w:t>
-      </w:r>
-      <w:proofErr w:type="spellStart"/>
-      <w:r>
-        <w:t>εννοει</w:t>
-      </w:r>
-      <w:proofErr w:type="spellEnd"/>
-      <w:r>
-        <w:t xml:space="preserve">), </w:t>
-      </w:r>
-      <w:proofErr w:type="spellStart"/>
-      <w:r>
-        <w:t>διαφανεια</w:t>
-      </w:r>
-      <w:proofErr w:type="spellEnd"/>
-      <w:r>
-        <w:t xml:space="preserve"> 8: </w:t>
-      </w:r>
-      <w:proofErr w:type="spellStart"/>
-      <w:r>
-        <w:t>καταλαβε</w:t>
-      </w:r>
-      <w:proofErr w:type="spellEnd"/>
-      <w:r>
-        <w:t xml:space="preserve"> </w:t>
-      </w:r>
-      <w:proofErr w:type="spellStart"/>
-      <w:r>
-        <w:t>οτ</w:t>
-      </w:r>
-      <w:proofErr w:type="spellEnd"/>
-      <w:r>
-        <w:t xml:space="preserve"> </w:t>
-      </w:r>
-      <w:proofErr w:type="spellStart"/>
-      <w:r>
-        <w:t>ιεισαγεις</w:t>
-      </w:r>
-      <w:proofErr w:type="spellEnd"/>
-      <w:r>
-        <w:t xml:space="preserve"> την </w:t>
-      </w:r>
-      <w:proofErr w:type="spellStart"/>
-      <w:r>
-        <w:t>ωρα</w:t>
-      </w:r>
-      <w:proofErr w:type="spellEnd"/>
-      <w:r>
-        <w:t xml:space="preserve"> που θα </w:t>
-      </w:r>
-      <w:proofErr w:type="spellStart"/>
-      <w:r>
-        <w:t>ξεκινησει</w:t>
-      </w:r>
-      <w:proofErr w:type="spellEnd"/>
-      <w:r>
-        <w:t xml:space="preserve"> το </w:t>
-      </w:r>
-      <w:proofErr w:type="spellStart"/>
-      <w:r>
-        <w:t>κλιματιστικο</w:t>
-      </w:r>
-      <w:proofErr w:type="spellEnd"/>
-      <w:r>
-        <w:t>)</w:t>
+        <w:t>δεν καταλαβε το εικονιδιο των περσιδων, διαφανεια 4: συγχυση με το παντου (τι εννοει), διαφανεια 8: καταλαβε οτ ιεισαγεις την ωρα που θα ξεκινησει το κλιματιστικο)</w:t>
       </w:r>
     </w:p>
     <w:p>
@@ -4875,19 +3118,9 @@
           <w:numId w:val="13"/>
         </w:numPr>
       </w:pPr>
-      <w:proofErr w:type="spellStart"/>
-      <w:r>
-        <w:t>λιγο</w:t>
-      </w:r>
-      <w:proofErr w:type="spellEnd"/>
-      <w:r>
-        <w:t xml:space="preserve"> πιο </w:t>
-      </w:r>
-      <w:proofErr w:type="spellStart"/>
-      <w:r>
-        <w:t>εντονα</w:t>
-      </w:r>
-      <w:proofErr w:type="spellEnd"/>
+      <w:r>
+        <w:t>λιγο πιο εντονα</w:t>
+      </w:r>
     </w:p>
     <w:p>
       <w:pPr>
@@ -4909,27 +3142,9 @@
           <w:numId w:val="13"/>
         </w:numPr>
       </w:pPr>
-      <w:proofErr w:type="spellStart"/>
-      <w:r>
-        <w:t>δυνατοτητα</w:t>
-      </w:r>
-      <w:proofErr w:type="spellEnd"/>
-      <w:r>
-        <w:t xml:space="preserve"> για </w:t>
-      </w:r>
-      <w:proofErr w:type="spellStart"/>
-      <w:r>
-        <w:t>περσιδες</w:t>
-      </w:r>
-      <w:proofErr w:type="spellEnd"/>
-      <w:r>
-        <w:t xml:space="preserve"> </w:t>
-      </w:r>
-      <w:proofErr w:type="spellStart"/>
-      <w:r>
-        <w:t>δεξια-αριστερα</w:t>
-      </w:r>
-      <w:proofErr w:type="spellEnd"/>
+      <w:r>
+        <w:t>δυνατοτητα για περσιδες δεξια-αριστερα</w:t>
+      </w:r>
     </w:p>
     <w:p>
       <w:pPr>
@@ -4939,27 +3154,14 @@
           <w:numId w:val="13"/>
         </w:numPr>
       </w:pPr>
-      <w:proofErr w:type="spellStart"/>
-      <w:r>
-        <w:t>ελενη</w:t>
-      </w:r>
-      <w:proofErr w:type="spellEnd"/>
-      <w:r>
-        <w:t xml:space="preserve"> 3</w:t>
+      <w:r>
+        <w:t>ελενη 3</w:t>
       </w:r>
       <w:r>
         <w:t>&amp;4</w:t>
       </w:r>
       <w:r>
-        <w:t xml:space="preserve">: </w:t>
-      </w:r>
-      <w:proofErr w:type="spellStart"/>
-      <w:r>
-        <w:t>επιλογη</w:t>
-      </w:r>
-      <w:proofErr w:type="spellEnd"/>
-      <w:r>
-        <w:t>-&gt; 1</w:t>
+        <w:t>: επιλογη-&gt; 1</w:t>
       </w:r>
       <w:r>
         <w:rPr>
@@ -4968,105 +3170,280 @@
         <w:t>ο</w:t>
       </w:r>
       <w:r>
-        <w:t xml:space="preserve">, </w:t>
-      </w:r>
-      <w:proofErr w:type="spellStart"/>
-      <w:r>
-        <w:t>γιατι</w:t>
-      </w:r>
-      <w:proofErr w:type="spellEnd"/>
+        <w:t>, γιατι εχει πιο εντονα χρωματα, πιο απλο</w:t>
+      </w:r>
+    </w:p>
+    <w:p/>
+    <w:p>
+      <w:r>
+        <w:t xml:space="preserve">Μπορουμε να πουμε τι επιλεξαμε </w:t>
+      </w:r>
+      <w:r>
+        <w:t>από κάθε πρωτοτυπο στην αναλυση του 2</w:t>
+      </w:r>
+      <w:r>
+        <w:rPr>
+          <w:vertAlign w:val="superscript"/>
+        </w:rPr>
+        <w:t>ου</w:t>
+      </w:r>
+      <w:r>
+        <w:t xml:space="preserve"> κυκλου</w:t>
+      </w:r>
+    </w:p>
+    <w:p/>
+    <w:p>
+      <w:r>
+        <w:t>αξιολογηση 2</w:t>
+      </w:r>
+      <w:r>
+        <w:rPr>
+          <w:vertAlign w:val="superscript"/>
+        </w:rPr>
+        <w:t>ου</w:t>
+      </w:r>
+      <w:r>
+        <w:t xml:space="preserve"> κυκλου</w:t>
+      </w:r>
+    </w:p>
+    <w:p>
+      <w:r>
+        <w:t xml:space="preserve">ερωτηματολόγιο </w:t>
+      </w:r>
+      <w:hyperlink r:id="rId14" w:history="1">
+        <w:r>
+          <w:rPr>
+            <w:rStyle w:val="-"/>
+          </w:rPr>
+          <w:t>https://forms.gle/DE4MmyXg2ydbp8c6A</w:t>
+        </w:r>
+      </w:hyperlink>
       <w:r>
         <w:t xml:space="preserve"> </w:t>
       </w:r>
-      <w:proofErr w:type="spellStart"/>
-      <w:r>
-        <w:t>εχει</w:t>
-      </w:r>
-      <w:proofErr w:type="spellEnd"/>
-      <w:r>
-        <w:t xml:space="preserve"> πιο </w:t>
-      </w:r>
-      <w:proofErr w:type="spellStart"/>
-      <w:r>
-        <w:t>εντονα</w:t>
-      </w:r>
-      <w:proofErr w:type="spellEnd"/>
+    </w:p>
+    <w:p>
+      <w:r>
+        <w:lastRenderedPageBreak/>
+        <w:t>επιθεωρηση ευχρηστιας</w:t>
+      </w:r>
+    </w:p>
+    <w:p>
+      <w:pPr>
+        <w:pStyle w:val="a3"/>
+        <w:numPr>
+          <w:ilvl w:val="0"/>
+          <w:numId w:val="17"/>
+        </w:numPr>
+      </w:pPr>
+      <w:r>
+        <w:t>παρουσιαση εφαρμογης πολύ γενικα (τι πρεπει να κανουν, αν εχουν ερωτησεις)</w:t>
+      </w:r>
+    </w:p>
+    <w:p>
+      <w:pPr>
+        <w:pStyle w:val="a3"/>
+        <w:numPr>
+          <w:ilvl w:val="0"/>
+          <w:numId w:val="17"/>
+        </w:numPr>
+      </w:pPr>
+      <w:hyperlink r:id="rId15" w:history="1">
+        <w:r>
+          <w:rPr>
+            <w:rStyle w:val="-"/>
+          </w:rPr>
+          <w:t>https://forms.gle/BCkoZpzeJz6VNLFS6</w:t>
+        </w:r>
+      </w:hyperlink>
       <w:r>
         <w:t xml:space="preserve"> </w:t>
       </w:r>
-      <w:proofErr w:type="spellStart"/>
-      <w:r>
-        <w:t>χρωματα</w:t>
-      </w:r>
-      <w:proofErr w:type="spellEnd"/>
-      <w:r>
-        <w:t xml:space="preserve">, πιο </w:t>
-      </w:r>
-      <w:proofErr w:type="spellStart"/>
-      <w:r>
-        <w:t>απλο</w:t>
-      </w:r>
-      <w:proofErr w:type="spellEnd"/>
+    </w:p>
+    <w:p>
+      <w:pPr>
+        <w:pStyle w:val="a3"/>
+        <w:numPr>
+          <w:ilvl w:val="0"/>
+          <w:numId w:val="17"/>
+        </w:numPr>
+      </w:pPr>
+      <w:r>
+        <w:t>αναλυση αποτελεσματων (δικο μου συγγραμμα σελ. 229)</w:t>
+      </w:r>
+    </w:p>
+    <w:p>
+      <w:r>
+        <w:t>ομιλουντα υποκειμενα</w:t>
+      </w:r>
+    </w:p>
+    <w:p>
+      <w:pPr>
+        <w:pStyle w:val="a3"/>
+        <w:numPr>
+          <w:ilvl w:val="0"/>
+          <w:numId w:val="15"/>
+        </w:numPr>
+      </w:pPr>
+      <w:r>
+        <w:t>Ρύθμισε το κλιματιστικό σε αυτόματη λειτουργία και μείωσε τη θερμοκρασία</w:t>
+      </w:r>
+    </w:p>
+    <w:p>
+      <w:pPr>
+        <w:pStyle w:val="a3"/>
+        <w:numPr>
+          <w:ilvl w:val="0"/>
+          <w:numId w:val="15"/>
+        </w:numPr>
+      </w:pPr>
+      <w:r>
+        <w:t xml:space="preserve">Άνοιξε τον ανεμιστήρα και ρύθμισε την ένταση </w:t>
+      </w:r>
+    </w:p>
+    <w:p>
+      <w:pPr>
+        <w:pStyle w:val="a3"/>
+        <w:numPr>
+          <w:ilvl w:val="0"/>
+          <w:numId w:val="15"/>
+        </w:numPr>
+      </w:pPr>
+      <w:r>
+        <w:t>Όρισε τον χρονοδιακόπτη στη 1 ώρα και 30 λεπτά και έπειτα άλλαξε το σε 1 ώρα και 40 λεπτά</w:t>
+      </w:r>
+    </w:p>
+    <w:p>
+      <w:pPr>
+        <w:pStyle w:val="a3"/>
+        <w:numPr>
+          <w:ilvl w:val="0"/>
+          <w:numId w:val="15"/>
+        </w:numPr>
+      </w:pPr>
+      <w:r>
+        <w:t>Ενεργοποίηση την αφύγρανση</w:t>
+      </w:r>
+    </w:p>
+    <w:p>
+      <w:pPr>
+        <w:pStyle w:val="a3"/>
+        <w:numPr>
+          <w:ilvl w:val="0"/>
+          <w:numId w:val="15"/>
+        </w:numPr>
+      </w:pPr>
+      <w:r>
+        <w:t>Μετακίνησε τις περσίδες πάνω και δεξιά</w:t>
+      </w:r>
+    </w:p>
+    <w:p>
+      <w:pPr>
+        <w:pStyle w:val="a3"/>
+        <w:numPr>
+          <w:ilvl w:val="0"/>
+          <w:numId w:val="15"/>
+        </w:numPr>
+      </w:pPr>
+      <w:r>
+        <w:t>Ενεργοποίησε τη λειτουργία οικονομίας</w:t>
+      </w:r>
+    </w:p>
+    <w:p>
+      <w:r>
+        <w:t>πρεπει να λενε τι κανουν σε κάθε βημα</w:t>
+      </w:r>
     </w:p>
     <w:p/>
     <w:p>
-      <w:proofErr w:type="spellStart"/>
-      <w:r>
-        <w:t>Μπορουμε</w:t>
-      </w:r>
-      <w:proofErr w:type="spellEnd"/>
-      <w:r>
-        <w:t xml:space="preserve"> να </w:t>
-      </w:r>
-      <w:proofErr w:type="spellStart"/>
-      <w:r>
-        <w:t>πουμε</w:t>
-      </w:r>
-      <w:proofErr w:type="spellEnd"/>
-      <w:r>
-        <w:t xml:space="preserve"> τι </w:t>
-      </w:r>
-      <w:proofErr w:type="spellStart"/>
-      <w:r>
-        <w:t>επιλεξαμε</w:t>
-      </w:r>
-      <w:proofErr w:type="spellEnd"/>
+      <w:pPr>
+        <w:rPr>
+          <w:sz w:val="28"/>
+          <w:szCs w:val="28"/>
+        </w:rPr>
+      </w:pPr>
+      <w:r>
+        <w:rPr>
+          <w:sz w:val="28"/>
+          <w:szCs w:val="28"/>
+        </w:rPr>
+        <w:t>συμπερασματα:</w:t>
+      </w:r>
+    </w:p>
+    <w:p>
+      <w:pPr>
+        <w:pStyle w:val="a3"/>
+        <w:numPr>
+          <w:ilvl w:val="0"/>
+          <w:numId w:val="16"/>
+        </w:numPr>
+      </w:pPr>
+      <w:r>
+        <w:t>αλλαγη οθονης ανεμιστηρα (θα μπει στην αρχικη αντι για ρυθμιση θερμοκρασιας και θα φυγει από προσθετες ρυθμισεις)</w:t>
+      </w:r>
+    </w:p>
+    <w:p>
+      <w:pPr>
+        <w:pStyle w:val="a3"/>
+        <w:numPr>
+          <w:ilvl w:val="0"/>
+          <w:numId w:val="16"/>
+        </w:numPr>
+      </w:pPr>
+      <w:r>
+        <w:t>κρυο/ζεστη -&gt; ψυξη/θερμανση</w:t>
+      </w:r>
+    </w:p>
+    <w:p>
+      <w:pPr>
+        <w:pStyle w:val="a3"/>
+        <w:numPr>
+          <w:ilvl w:val="0"/>
+          <w:numId w:val="16"/>
+        </w:numPr>
+      </w:pPr>
+      <w:r>
+        <w:rPr>
+          <w:lang w:val="en-US"/>
+        </w:rPr>
+        <w:t xml:space="preserve">night mode </w:t>
+      </w:r>
+      <w:r>
+        <w:t>?????</w:t>
+      </w:r>
+    </w:p>
+    <w:p>
+      <w:pPr>
+        <w:pStyle w:val="a3"/>
+        <w:numPr>
+          <w:ilvl w:val="0"/>
+          <w:numId w:val="16"/>
+        </w:numPr>
+      </w:pPr>
+      <w:r>
+        <w:t xml:space="preserve">εικονιδια στην αρχικη για </w:t>
+      </w:r>
+      <w:r>
+        <w:rPr>
+          <w:lang w:val="en-US"/>
+        </w:rPr>
+        <w:t>eco</w:t>
+      </w:r>
       <w:r>
         <w:t xml:space="preserve"> </w:t>
       </w:r>
       <w:r>
-        <w:t xml:space="preserve">από κάθε </w:t>
-      </w:r>
-      <w:proofErr w:type="spellStart"/>
-      <w:r>
-        <w:t>πρωτοτυπο</w:t>
-      </w:r>
-      <w:proofErr w:type="spellEnd"/>
-      <w:r>
-        <w:t xml:space="preserve"> στην </w:t>
-      </w:r>
-      <w:proofErr w:type="spellStart"/>
-      <w:r>
-        <w:t>αναλυση</w:t>
-      </w:r>
-      <w:proofErr w:type="spellEnd"/>
-      <w:r>
-        <w:t xml:space="preserve"> του 2</w:t>
-      </w:r>
-      <w:r>
-        <w:rPr>
-          <w:vertAlign w:val="superscript"/>
-        </w:rPr>
-        <w:t>ου</w:t>
+        <w:t xml:space="preserve">και </w:t>
+      </w:r>
+      <w:r>
+        <w:rPr>
+          <w:lang w:val="en-US"/>
+        </w:rPr>
+        <w:t>dehumidifier</w:t>
       </w:r>
       <w:r>
         <w:t xml:space="preserve"> </w:t>
       </w:r>
-      <w:proofErr w:type="spellStart"/>
-      <w:r>
-        <w:t>κυκλου</w:t>
-      </w:r>
-      <w:proofErr w:type="spellEnd"/>
     </w:p>
     <w:sectPr>
       <w:pgSz w:w="11906" w:h="16838"/>
@@ -5079,7 +3456,7 @@
 </file>
 
 <file path=word/endnotes.xml><?xml version="1.0" encoding="utf-8"?>
-<w:endnotes xmlns:wpc="http://schemas.microsoft.com/office/word/2010/wordprocessingCanvas" xmlns:cx="http://schemas.microsoft.com/office/drawing/2014/chartex" xmlns:cx1="http://schemas.microsoft.com/office/drawing/2015/9/8/chartex" xmlns:cx2="http://schemas.microsoft.com/office/drawing/2015/10/21/chartex" xmlns:cx3="http://schemas.microsoft.com/office/drawing/2016/5/9/chartex" xmlns:cx4="http://schemas.microsoft.com/office/drawing/2016/5/10/chartex" xmlns:cx5="http://schemas.microsoft.com/office/drawing/2016/5/11/chartex" xmlns:cx6="http://schemas.microsoft.com/office/drawing/2016/5/12/chartex" xmlns:cx7="http://schemas.microsoft.com/office/drawing/2016/5/13/chartex" xmlns:cx8="http://schemas.microsoft.com/office/drawing/2016/5/14/chartex" xmlns:mc="http://schemas.openxmlformats.org/markup-compatibility/2006" xmlns:aink="http://schemas.microsoft.com/office/drawing/2016/ink" xmlns:am3d="http://schemas.microsoft.com/office/drawing/2017/model3d" xmlns:o="urn:schemas-microsoft-com:office:office" xmlns:r="http://schemas.openxmlformats.org/officeDocument/2006/relationships" xmlns:m="http://schemas.openxmlformats.org/officeDocument/2006/math" xmlns:v="urn:schemas-microsoft-com:vml" xmlns:wp14="http://schemas.microsoft.com/office/word/2010/wordprocessingDrawing" xmlns:wp="http://schemas.openxmlformats.org/drawingml/2006/wordprocessingDrawing" xmlns:w10="urn:schemas-microsoft-com:office:word" xmlns:w="http://schemas.openxmlformats.org/wordprocessingml/2006/main" xmlns:w14="http://schemas.microsoft.com/office/word/2010/wordml" xmlns:w15="http://schemas.microsoft.com/office/word/2012/wordml" xmlns:w16cid="http://schemas.microsoft.com/office/word/2016/wordml/cid" xmlns:w16se="http://schemas.microsoft.com/office/word/2015/wordml/symex" xmlns:wpg="http://schemas.microsoft.com/office/word/2010/wordprocessingGroup" xmlns:wpi="http://schemas.microsoft.com/office/word/2010/wordprocessingInk" xmlns:wne="http://schemas.microsoft.com/office/word/2006/wordml" xmlns:wps="http://schemas.microsoft.com/office/word/2010/wordprocessingShape" mc:Ignorable="w14 w15 w16se w16cid wp14">
+<w:endnotes xmlns:wpc="http://schemas.microsoft.com/office/word/2010/wordprocessingCanvas" xmlns:cx="http://schemas.microsoft.com/office/drawing/2014/chartex" xmlns:cx1="http://schemas.microsoft.com/office/drawing/2015/9/8/chartex" xmlns:cx2="http://schemas.microsoft.com/office/drawing/2015/10/21/chartex" xmlns:cx3="http://schemas.microsoft.com/office/drawing/2016/5/9/chartex" xmlns:cx4="http://schemas.microsoft.com/office/drawing/2016/5/10/chartex" xmlns:cx5="http://schemas.microsoft.com/office/drawing/2016/5/11/chartex" xmlns:cx6="http://schemas.microsoft.com/office/drawing/2016/5/12/chartex" xmlns:cx7="http://schemas.microsoft.com/office/drawing/2016/5/13/chartex" xmlns:cx8="http://schemas.microsoft.com/office/drawing/2016/5/14/chartex" xmlns:mc="http://schemas.openxmlformats.org/markup-compatibility/2006" xmlns:aink="http://schemas.microsoft.com/office/drawing/2016/ink" xmlns:am3d="http://schemas.microsoft.com/office/drawing/2017/model3d" xmlns:o="urn:schemas-microsoft-com:office:office" xmlns:r="http://schemas.openxmlformats.org/officeDocument/2006/relationships" xmlns:m="http://schemas.openxmlformats.org/officeDocument/2006/math" xmlns:v="urn:schemas-microsoft-com:vml" xmlns:wp14="http://schemas.microsoft.com/office/word/2010/wordprocessingDrawing" xmlns:wp="http://schemas.openxmlformats.org/drawingml/2006/wordprocessingDrawing" xmlns:w10="urn:schemas-microsoft-com:office:word" xmlns:w="http://schemas.openxmlformats.org/wordprocessingml/2006/main" xmlns:w14="http://schemas.microsoft.com/office/word/2010/wordml" xmlns:w15="http://schemas.microsoft.com/office/word/2012/wordml" xmlns:w16cex="http://schemas.microsoft.com/office/word/2018/wordml/cex" xmlns:w16cid="http://schemas.microsoft.com/office/word/2016/wordml/cid" xmlns:w16="http://schemas.microsoft.com/office/word/2018/wordml" xmlns:w16se="http://schemas.microsoft.com/office/word/2015/wordml/symex" xmlns:wpg="http://schemas.microsoft.com/office/word/2010/wordprocessingGroup" xmlns:wpi="http://schemas.microsoft.com/office/word/2010/wordprocessingInk" xmlns:wne="http://schemas.microsoft.com/office/word/2006/wordml" xmlns:wps="http://schemas.microsoft.com/office/word/2010/wordprocessingShape" mc:Ignorable="w14 w15 w16se w16cid w16 w16cex wp14">
   <w:endnote w:type="separator" w:id="-1">
     <w:p>
       <w:pPr>
@@ -5104,7 +3481,7 @@
 </file>
 
 <file path=word/footnotes.xml><?xml version="1.0" encoding="utf-8"?>
-<w:footnotes xmlns:wpc="http://schemas.microsoft.com/office/word/2010/wordprocessingCanvas" xmlns:cx="http://schemas.microsoft.com/office/drawing/2014/chartex" xmlns:cx1="http://schemas.microsoft.com/office/drawing/2015/9/8/chartex" xmlns:cx2="http://schemas.microsoft.com/office/drawing/2015/10/21/chartex" xmlns:cx3="http://schemas.microsoft.com/office/drawing/2016/5/9/chartex" xmlns:cx4="http://schemas.microsoft.com/office/drawing/2016/5/10/chartex" xmlns:cx5="http://schemas.microsoft.com/office/drawing/2016/5/11/chartex" xmlns:cx6="http://schemas.microsoft.com/office/drawing/2016/5/12/chartex" xmlns:cx7="http://schemas.microsoft.com/office/drawing/2016/5/13/chartex" xmlns:cx8="http://schemas.microsoft.com/office/drawing/2016/5/14/chartex" xmlns:mc="http://schemas.openxmlformats.org/markup-compatibility/2006" xmlns:aink="http://schemas.microsoft.com/office/drawing/2016/ink" xmlns:am3d="http://schemas.microsoft.com/office/drawing/2017/model3d" xmlns:o="urn:schemas-microsoft-com:office:office" xmlns:r="http://schemas.openxmlformats.org/officeDocument/2006/relationships" xmlns:m="http://schemas.openxmlformats.org/officeDocument/2006/math" xmlns:v="urn:schemas-microsoft-com:vml" xmlns:wp14="http://schemas.microsoft.com/office/word/2010/wordprocessingDrawing" xmlns:wp="http://schemas.openxmlformats.org/drawingml/2006/wordprocessingDrawing" xmlns:w10="urn:schemas-microsoft-com:office:word" xmlns:w="http://schemas.openxmlformats.org/wordprocessingml/2006/main" xmlns:w14="http://schemas.microsoft.com/office/word/2010/wordml" xmlns:w15="http://schemas.microsoft.com/office/word/2012/wordml" xmlns:w16cid="http://schemas.microsoft.com/office/word/2016/wordml/cid" xmlns:w16se="http://schemas.microsoft.com/office/word/2015/wordml/symex" xmlns:wpg="http://schemas.microsoft.com/office/word/2010/wordprocessingGroup" xmlns:wpi="http://schemas.microsoft.com/office/word/2010/wordprocessingInk" xmlns:wne="http://schemas.microsoft.com/office/word/2006/wordml" xmlns:wps="http://schemas.microsoft.com/office/word/2010/wordprocessingShape" mc:Ignorable="w14 w15 w16se w16cid wp14">
+<w:footnotes xmlns:wpc="http://schemas.microsoft.com/office/word/2010/wordprocessingCanvas" xmlns:cx="http://schemas.microsoft.com/office/drawing/2014/chartex" xmlns:cx1="http://schemas.microsoft.com/office/drawing/2015/9/8/chartex" xmlns:cx2="http://schemas.microsoft.com/office/drawing/2015/10/21/chartex" xmlns:cx3="http://schemas.microsoft.com/office/drawing/2016/5/9/chartex" xmlns:cx4="http://schemas.microsoft.com/office/drawing/2016/5/10/chartex" xmlns:cx5="http://schemas.microsoft.com/office/drawing/2016/5/11/chartex" xmlns:cx6="http://schemas.microsoft.com/office/drawing/2016/5/12/chartex" xmlns:cx7="http://schemas.microsoft.com/office/drawing/2016/5/13/chartex" xmlns:cx8="http://schemas.microsoft.com/office/drawing/2016/5/14/chartex" xmlns:mc="http://schemas.openxmlformats.org/markup-compatibility/2006" xmlns:aink="http://schemas.microsoft.com/office/drawing/2016/ink" xmlns:am3d="http://schemas.microsoft.com/office/drawing/2017/model3d" xmlns:o="urn:schemas-microsoft-com:office:office" xmlns:r="http://schemas.openxmlformats.org/officeDocument/2006/relationships" xmlns:m="http://schemas.openxmlformats.org/officeDocument/2006/math" xmlns:v="urn:schemas-microsoft-com:vml" xmlns:wp14="http://schemas.microsoft.com/office/word/2010/wordprocessingDrawing" xmlns:wp="http://schemas.openxmlformats.org/drawingml/2006/wordprocessingDrawing" xmlns:w10="urn:schemas-microsoft-com:office:word" xmlns:w="http://schemas.openxmlformats.org/wordprocessingml/2006/main" xmlns:w14="http://schemas.microsoft.com/office/word/2010/wordml" xmlns:w15="http://schemas.microsoft.com/office/word/2012/wordml" xmlns:w16cex="http://schemas.microsoft.com/office/word/2018/wordml/cex" xmlns:w16cid="http://schemas.microsoft.com/office/word/2016/wordml/cid" xmlns:w16="http://schemas.microsoft.com/office/word/2018/wordml" xmlns:w16se="http://schemas.microsoft.com/office/word/2015/wordml/symex" xmlns:wpg="http://schemas.microsoft.com/office/word/2010/wordprocessingGroup" xmlns:wpi="http://schemas.microsoft.com/office/word/2010/wordprocessingInk" xmlns:wne="http://schemas.microsoft.com/office/word/2006/wordml" xmlns:wps="http://schemas.microsoft.com/office/word/2010/wordprocessingShape" mc:Ignorable="w14 w15 w16se w16cid w16 w16cex wp14">
   <w:footnote w:type="separator" w:id="-1">
     <w:p>
       <w:pPr>
@@ -5129,8 +3506,94 @@
 </file>
 
 <file path=word/numbering.xml><?xml version="1.0" encoding="utf-8"?>
-<w:numbering xmlns:wpc="http://schemas.microsoft.com/office/word/2010/wordprocessingCanvas" xmlns:cx="http://schemas.microsoft.com/office/drawing/2014/chartex" xmlns:cx1="http://schemas.microsoft.com/office/drawing/2015/9/8/chartex" xmlns:cx2="http://schemas.microsoft.com/office/drawing/2015/10/21/chartex" xmlns:cx3="http://schemas.microsoft.com/office/drawing/2016/5/9/chartex" xmlns:cx4="http://schemas.microsoft.com/office/drawing/2016/5/10/chartex" xmlns:cx5="http://schemas.microsoft.com/office/drawing/2016/5/11/chartex" xmlns:cx6="http://schemas.microsoft.com/office/drawing/2016/5/12/chartex" xmlns:cx7="http://schemas.microsoft.com/office/drawing/2016/5/13/chartex" xmlns:cx8="http://schemas.microsoft.com/office/drawing/2016/5/14/chartex" xmlns:mc="http://schemas.openxmlformats.org/markup-compatibility/2006" xmlns:aink="http://schemas.microsoft.com/office/drawing/2016/ink" xmlns:am3d="http://schemas.microsoft.com/office/drawing/2017/model3d" xmlns:o="urn:schemas-microsoft-com:office:office" xmlns:r="http://schemas.openxmlformats.org/officeDocument/2006/relationships" xmlns:m="http://schemas.openxmlformats.org/officeDocument/2006/math" xmlns:v="urn:schemas-microsoft-com:vml" xmlns:wp14="http://schemas.microsoft.com/office/word/2010/wordprocessingDrawing" xmlns:wp="http://schemas.openxmlformats.org/drawingml/2006/wordprocessingDrawing" xmlns:w10="urn:schemas-microsoft-com:office:word" xmlns:w="http://schemas.openxmlformats.org/wordprocessingml/2006/main" xmlns:w14="http://schemas.microsoft.com/office/word/2010/wordml" xmlns:w15="http://schemas.microsoft.com/office/word/2012/wordml" xmlns:w16cid="http://schemas.microsoft.com/office/word/2016/wordml/cid" xmlns:w16se="http://schemas.microsoft.com/office/word/2015/wordml/symex" xmlns:wpg="http://schemas.microsoft.com/office/word/2010/wordprocessingGroup" xmlns:wpi="http://schemas.microsoft.com/office/word/2010/wordprocessingInk" xmlns:wne="http://schemas.microsoft.com/office/word/2006/wordml" xmlns:wps="http://schemas.microsoft.com/office/word/2010/wordprocessingShape" mc:Ignorable="w14 w15 w16se w16cid wp14">
+<w:numbering xmlns:wpc="http://schemas.microsoft.com/office/word/2010/wordprocessingCanvas" xmlns:cx="http://schemas.microsoft.com/office/drawing/2014/chartex" xmlns:cx1="http://schemas.microsoft.com/office/drawing/2015/9/8/chartex" xmlns:cx2="http://schemas.microsoft.com/office/drawing/2015/10/21/chartex" xmlns:cx3="http://schemas.microsoft.com/office/drawing/2016/5/9/chartex" xmlns:cx4="http://schemas.microsoft.com/office/drawing/2016/5/10/chartex" xmlns:cx5="http://schemas.microsoft.com/office/drawing/2016/5/11/chartex" xmlns:cx6="http://schemas.microsoft.com/office/drawing/2016/5/12/chartex" xmlns:cx7="http://schemas.microsoft.com/office/drawing/2016/5/13/chartex" xmlns:cx8="http://schemas.microsoft.com/office/drawing/2016/5/14/chartex" xmlns:mc="http://schemas.openxmlformats.org/markup-compatibility/2006" xmlns:aink="http://schemas.microsoft.com/office/drawing/2016/ink" xmlns:am3d="http://schemas.microsoft.com/office/drawing/2017/model3d" xmlns:o="urn:schemas-microsoft-com:office:office" xmlns:r="http://schemas.openxmlformats.org/officeDocument/2006/relationships" xmlns:m="http://schemas.openxmlformats.org/officeDocument/2006/math" xmlns:v="urn:schemas-microsoft-com:vml" xmlns:wp14="http://schemas.microsoft.com/office/word/2010/wordprocessingDrawing" xmlns:wp="http://schemas.openxmlformats.org/drawingml/2006/wordprocessingDrawing" xmlns:w10="urn:schemas-microsoft-com:office:word" xmlns:w="http://schemas.openxmlformats.org/wordprocessingml/2006/main" xmlns:w14="http://schemas.microsoft.com/office/word/2010/wordml" xmlns:w15="http://schemas.microsoft.com/office/word/2012/wordml" xmlns:w16cex="http://schemas.microsoft.com/office/word/2018/wordml/cex" xmlns:w16cid="http://schemas.microsoft.com/office/word/2016/wordml/cid" xmlns:w16="http://schemas.microsoft.com/office/word/2018/wordml" xmlns:w16se="http://schemas.microsoft.com/office/word/2015/wordml/symex" xmlns:wpg="http://schemas.microsoft.com/office/word/2010/wordprocessingGroup" xmlns:wpi="http://schemas.microsoft.com/office/word/2010/wordprocessingInk" xmlns:wne="http://schemas.microsoft.com/office/word/2006/wordml" xmlns:wps="http://schemas.microsoft.com/office/word/2010/wordprocessingShape" mc:Ignorable="w14 w15 w16se w16cid w16 w16cex wp14">
   <w:abstractNum w:abstractNumId="0" w15:restartNumberingAfterBreak="0">
+    <w:nsid w:val="011E1406"/>
+    <w:multiLevelType w:val="hybridMultilevel"/>
+    <w:tmpl w:val="D7E4CB8C"/>
+    <w:lvl w:ilvl="0" w:tplc="0408000F">
+      <w:start w:val="1"/>
+      <w:numFmt w:val="decimal"/>
+      <w:lvlText w:val="%1."/>
+      <w:lvlJc w:val="left"/>
+      <w:pPr>
+        <w:ind w:left="720" w:hanging="360"/>
+      </w:pPr>
+    </w:lvl>
+    <w:lvl w:ilvl="1" w:tplc="04080019" w:tentative="1">
+      <w:start w:val="1"/>
+      <w:numFmt w:val="lowerLetter"/>
+      <w:lvlText w:val="%2."/>
+      <w:lvlJc w:val="left"/>
+      <w:pPr>
+        <w:ind w:left="1440" w:hanging="360"/>
+      </w:pPr>
+    </w:lvl>
+    <w:lvl w:ilvl="2" w:tplc="0408001B" w:tentative="1">
+      <w:start w:val="1"/>
+      <w:numFmt w:val="lowerRoman"/>
+      <w:lvlText w:val="%3."/>
+      <w:lvlJc w:val="right"/>
+      <w:pPr>
+        <w:ind w:left="2160" w:hanging="180"/>
+      </w:pPr>
+    </w:lvl>
+    <w:lvl w:ilvl="3" w:tplc="0408000F" w:tentative="1">
+      <w:start w:val="1"/>
+      <w:numFmt w:val="decimal"/>
+      <w:lvlText w:val="%4."/>
+      <w:lvlJc w:val="left"/>
+      <w:pPr>
+        <w:ind w:left="2880" w:hanging="360"/>
+      </w:pPr>
+    </w:lvl>
+    <w:lvl w:ilvl="4" w:tplc="04080019" w:tentative="1">
+      <w:start w:val="1"/>
+      <w:numFmt w:val="lowerLetter"/>
+      <w:lvlText w:val="%5."/>
+      <w:lvlJc w:val="left"/>
+      <w:pPr>
+        <w:ind w:left="3600" w:hanging="360"/>
+      </w:pPr>
+    </w:lvl>
+    <w:lvl w:ilvl="5" w:tplc="0408001B" w:tentative="1">
+      <w:start w:val="1"/>
+      <w:numFmt w:val="lowerRoman"/>
+      <w:lvlText w:val="%6."/>
+      <w:lvlJc w:val="right"/>
+      <w:pPr>
+        <w:ind w:left="4320" w:hanging="180"/>
+      </w:pPr>
+    </w:lvl>
+    <w:lvl w:ilvl="6" w:tplc="0408000F" w:tentative="1">
+      <w:start w:val="1"/>
+      <w:numFmt w:val="decimal"/>
+      <w:lvlText w:val="%7."/>
+      <w:lvlJc w:val="left"/>
+      <w:pPr>
+        <w:ind w:left="5040" w:hanging="360"/>
+      </w:pPr>
+    </w:lvl>
+    <w:lvl w:ilvl="7" w:tplc="04080019" w:tentative="1">
+      <w:start w:val="1"/>
+      <w:numFmt w:val="lowerLetter"/>
+      <w:lvlText w:val="%8."/>
+      <w:lvlJc w:val="left"/>
+      <w:pPr>
+        <w:ind w:left="5760" w:hanging="360"/>
+      </w:pPr>
+    </w:lvl>
+    <w:lvl w:ilvl="8" w:tplc="0408001B" w:tentative="1">
+      <w:start w:val="1"/>
+      <w:numFmt w:val="lowerRoman"/>
+      <w:lvlText w:val="%9."/>
+      <w:lvlJc w:val="right"/>
+      <w:pPr>
+        <w:ind w:left="6480" w:hanging="180"/>
+      </w:pPr>
+    </w:lvl>
+  </w:abstractNum>
+  <w:abstractNum w:abstractNumId="1" w15:restartNumberingAfterBreak="0">
     <w:nsid w:val="0526284F"/>
     <w:multiLevelType w:val="hybridMultilevel"/>
     <w:tmpl w:val="6E927826"/>
@@ -5242,7 +3705,7 @@
       </w:rPr>
     </w:lvl>
   </w:abstractNum>
-  <w:abstractNum w:abstractNumId="1" w15:restartNumberingAfterBreak="0">
+  <w:abstractNum w:abstractNumId="2" w15:restartNumberingAfterBreak="0">
     <w:nsid w:val="09702F8F"/>
     <w:multiLevelType w:val="hybridMultilevel"/>
     <w:tmpl w:val="8804AA68"/>
@@ -5331,7 +3794,7 @@
       </w:pPr>
     </w:lvl>
   </w:abstractNum>
-  <w:abstractNum w:abstractNumId="2" w15:restartNumberingAfterBreak="0">
+  <w:abstractNum w:abstractNumId="3" w15:restartNumberingAfterBreak="0">
     <w:nsid w:val="18400D8D"/>
     <w:multiLevelType w:val="hybridMultilevel"/>
     <w:tmpl w:val="27DA4412"/>
@@ -5417,7 +3880,7 @@
       </w:pPr>
     </w:lvl>
   </w:abstractNum>
-  <w:abstractNum w:abstractNumId="3" w15:restartNumberingAfterBreak="0">
+  <w:abstractNum w:abstractNumId="4" w15:restartNumberingAfterBreak="0">
     <w:nsid w:val="22D3346B"/>
     <w:multiLevelType w:val="hybridMultilevel"/>
     <w:tmpl w:val="3260D62C"/>
@@ -5529,7 +3992,7 @@
       </w:rPr>
     </w:lvl>
   </w:abstractNum>
-  <w:abstractNum w:abstractNumId="4" w15:restartNumberingAfterBreak="0">
+  <w:abstractNum w:abstractNumId="5" w15:restartNumberingAfterBreak="0">
     <w:nsid w:val="24440B56"/>
     <w:multiLevelType w:val="hybridMultilevel"/>
     <w:tmpl w:val="7DE08B10"/>
@@ -5618,7 +4081,7 @@
       </w:pPr>
     </w:lvl>
   </w:abstractNum>
-  <w:abstractNum w:abstractNumId="5" w15:restartNumberingAfterBreak="0">
+  <w:abstractNum w:abstractNumId="6" w15:restartNumberingAfterBreak="0">
     <w:nsid w:val="272A28AD"/>
     <w:multiLevelType w:val="hybridMultilevel"/>
     <w:tmpl w:val="4C2CBD5C"/>
@@ -5731,7 +4194,7 @@
       </w:rPr>
     </w:lvl>
   </w:abstractNum>
-  <w:abstractNum w:abstractNumId="6" w15:restartNumberingAfterBreak="0">
+  <w:abstractNum w:abstractNumId="7" w15:restartNumberingAfterBreak="0">
     <w:nsid w:val="2E787BCA"/>
     <w:multiLevelType w:val="hybridMultilevel"/>
     <w:tmpl w:val="BAE69FE2"/>
@@ -5820,7 +4283,93 @@
       </w:pPr>
     </w:lvl>
   </w:abstractNum>
-  <w:abstractNum w:abstractNumId="7" w15:restartNumberingAfterBreak="0">
+  <w:abstractNum w:abstractNumId="8" w15:restartNumberingAfterBreak="0">
+    <w:nsid w:val="2F22573A"/>
+    <w:multiLevelType w:val="hybridMultilevel"/>
+    <w:tmpl w:val="2A36B3B6"/>
+    <w:lvl w:ilvl="0" w:tplc="0408000F">
+      <w:start w:val="1"/>
+      <w:numFmt w:val="decimal"/>
+      <w:lvlText w:val="%1."/>
+      <w:lvlJc w:val="left"/>
+      <w:pPr>
+        <w:ind w:left="720" w:hanging="360"/>
+      </w:pPr>
+    </w:lvl>
+    <w:lvl w:ilvl="1" w:tplc="04080019" w:tentative="1">
+      <w:start w:val="1"/>
+      <w:numFmt w:val="lowerLetter"/>
+      <w:lvlText w:val="%2."/>
+      <w:lvlJc w:val="left"/>
+      <w:pPr>
+        <w:ind w:left="1440" w:hanging="360"/>
+      </w:pPr>
+    </w:lvl>
+    <w:lvl w:ilvl="2" w:tplc="0408001B" w:tentative="1">
+      <w:start w:val="1"/>
+      <w:numFmt w:val="lowerRoman"/>
+      <w:lvlText w:val="%3."/>
+      <w:lvlJc w:val="right"/>
+      <w:pPr>
+        <w:ind w:left="2160" w:hanging="180"/>
+      </w:pPr>
+    </w:lvl>
+    <w:lvl w:ilvl="3" w:tplc="0408000F" w:tentative="1">
+      <w:start w:val="1"/>
+      <w:numFmt w:val="decimal"/>
+      <w:lvlText w:val="%4."/>
+      <w:lvlJc w:val="left"/>
+      <w:pPr>
+        <w:ind w:left="2880" w:hanging="360"/>
+      </w:pPr>
+    </w:lvl>
+    <w:lvl w:ilvl="4" w:tplc="04080019" w:tentative="1">
+      <w:start w:val="1"/>
+      <w:numFmt w:val="lowerLetter"/>
+      <w:lvlText w:val="%5."/>
+      <w:lvlJc w:val="left"/>
+      <w:pPr>
+        <w:ind w:left="3600" w:hanging="360"/>
+      </w:pPr>
+    </w:lvl>
+    <w:lvl w:ilvl="5" w:tplc="0408001B" w:tentative="1">
+      <w:start w:val="1"/>
+      <w:numFmt w:val="lowerRoman"/>
+      <w:lvlText w:val="%6."/>
+      <w:lvlJc w:val="right"/>
+      <w:pPr>
+        <w:ind w:left="4320" w:hanging="180"/>
+      </w:pPr>
+    </w:lvl>
+    <w:lvl w:ilvl="6" w:tplc="0408000F" w:tentative="1">
+      <w:start w:val="1"/>
+      <w:numFmt w:val="decimal"/>
+      <w:lvlText w:val="%7."/>
+      <w:lvlJc w:val="left"/>
+      <w:pPr>
+        <w:ind w:left="5040" w:hanging="360"/>
+      </w:pPr>
+    </w:lvl>
+    <w:lvl w:ilvl="7" w:tplc="04080019" w:tentative="1">
+      <w:start w:val="1"/>
+      <w:numFmt w:val="lowerLetter"/>
+      <w:lvlText w:val="%8."/>
+      <w:lvlJc w:val="left"/>
+      <w:pPr>
+        <w:ind w:left="5760" w:hanging="360"/>
+      </w:pPr>
+    </w:lvl>
+    <w:lvl w:ilvl="8" w:tplc="0408001B" w:tentative="1">
+      <w:start w:val="1"/>
+      <w:numFmt w:val="lowerRoman"/>
+      <w:lvlText w:val="%9."/>
+      <w:lvlJc w:val="right"/>
+      <w:pPr>
+        <w:ind w:left="6480" w:hanging="180"/>
+      </w:pPr>
+    </w:lvl>
+  </w:abstractNum>
+  <w:abstractNum w:abstractNumId="9" w15:restartNumberingAfterBreak="0">
     <w:nsid w:val="2FC267FD"/>
     <w:multiLevelType w:val="hybridMultilevel"/>
     <w:tmpl w:val="3580D068"/>
@@ -5933,7 +4482,7 @@
       </w:rPr>
     </w:lvl>
   </w:abstractNum>
-  <w:abstractNum w:abstractNumId="8" w15:restartNumberingAfterBreak="0">
+  <w:abstractNum w:abstractNumId="10" w15:restartNumberingAfterBreak="0">
     <w:nsid w:val="319A2027"/>
     <w:multiLevelType w:val="hybridMultilevel"/>
     <w:tmpl w:val="5FF0071C"/>
@@ -6045,7 +4594,93 @@
       </w:rPr>
     </w:lvl>
   </w:abstractNum>
-  <w:abstractNum w:abstractNumId="9" w15:restartNumberingAfterBreak="0">
+  <w:abstractNum w:abstractNumId="11" w15:restartNumberingAfterBreak="0">
+    <w:nsid w:val="37796E3B"/>
+    <w:multiLevelType w:val="hybridMultilevel"/>
+    <w:tmpl w:val="21DC5B22"/>
+    <w:lvl w:ilvl="0" w:tplc="0408000F">
+      <w:start w:val="1"/>
+      <w:numFmt w:val="decimal"/>
+      <w:lvlText w:val="%1."/>
+      <w:lvlJc w:val="left"/>
+      <w:pPr>
+        <w:ind w:left="720" w:hanging="360"/>
+      </w:pPr>
+    </w:lvl>
+    <w:lvl w:ilvl="1" w:tplc="04080019" w:tentative="1">
+      <w:start w:val="1"/>
+      <w:numFmt w:val="lowerLetter"/>
+      <w:lvlText w:val="%2."/>
+      <w:lvlJc w:val="left"/>
+      <w:pPr>
+        <w:ind w:left="1440" w:hanging="360"/>
+      </w:pPr>
+    </w:lvl>
+    <w:lvl w:ilvl="2" w:tplc="0408001B" w:tentative="1">
+      <w:start w:val="1"/>
+      <w:numFmt w:val="lowerRoman"/>
+      <w:lvlText w:val="%3."/>
+      <w:lvlJc w:val="right"/>
+      <w:pPr>
+        <w:ind w:left="2160" w:hanging="180"/>
+      </w:pPr>
+    </w:lvl>
+    <w:lvl w:ilvl="3" w:tplc="0408000F" w:tentative="1">
+      <w:start w:val="1"/>
+      <w:numFmt w:val="decimal"/>
+      <w:lvlText w:val="%4."/>
+      <w:lvlJc w:val="left"/>
+      <w:pPr>
+        <w:ind w:left="2880" w:hanging="360"/>
+      </w:pPr>
+    </w:lvl>
+    <w:lvl w:ilvl="4" w:tplc="04080019" w:tentative="1">
+      <w:start w:val="1"/>
+      <w:numFmt w:val="lowerLetter"/>
+      <w:lvlText w:val="%5."/>
+      <w:lvlJc w:val="left"/>
+      <w:pPr>
+        <w:ind w:left="3600" w:hanging="360"/>
+      </w:pPr>
+    </w:lvl>
+    <w:lvl w:ilvl="5" w:tplc="0408001B" w:tentative="1">
+      <w:start w:val="1"/>
+      <w:numFmt w:val="lowerRoman"/>
+      <w:lvlText w:val="%6."/>
+      <w:lvlJc w:val="right"/>
+      <w:pPr>
+        <w:ind w:left="4320" w:hanging="180"/>
+      </w:pPr>
+    </w:lvl>
+    <w:lvl w:ilvl="6" w:tplc="0408000F" w:tentative="1">
+      <w:start w:val="1"/>
+      <w:numFmt w:val="decimal"/>
+      <w:lvlText w:val="%7."/>
+      <w:lvlJc w:val="left"/>
+      <w:pPr>
+        <w:ind w:left="5040" w:hanging="360"/>
+      </w:pPr>
+    </w:lvl>
+    <w:lvl w:ilvl="7" w:tplc="04080019" w:tentative="1">
+      <w:start w:val="1"/>
+      <w:numFmt w:val="lowerLetter"/>
+      <w:lvlText w:val="%8."/>
+      <w:lvlJc w:val="left"/>
+      <w:pPr>
+        <w:ind w:left="5760" w:hanging="360"/>
+      </w:pPr>
+    </w:lvl>
+    <w:lvl w:ilvl="8" w:tplc="0408001B" w:tentative="1">
+      <w:start w:val="1"/>
+      <w:numFmt w:val="lowerRoman"/>
+      <w:lvlText w:val="%9."/>
+      <w:lvlJc w:val="right"/>
+      <w:pPr>
+        <w:ind w:left="6480" w:hanging="180"/>
+      </w:pPr>
+    </w:lvl>
+  </w:abstractNum>
+  <w:abstractNum w:abstractNumId="12" w15:restartNumberingAfterBreak="0">
     <w:nsid w:val="48982E9B"/>
     <w:multiLevelType w:val="hybridMultilevel"/>
     <w:tmpl w:val="4C78F386"/>
@@ -6157,7 +4792,7 @@
       </w:rPr>
     </w:lvl>
   </w:abstractNum>
-  <w:abstractNum w:abstractNumId="10" w15:restartNumberingAfterBreak="0">
+  <w:abstractNum w:abstractNumId="13" w15:restartNumberingAfterBreak="0">
     <w:nsid w:val="60671E1D"/>
     <w:multiLevelType w:val="hybridMultilevel"/>
     <w:tmpl w:val="6F0EE7F2"/>
@@ -6246,7 +4881,7 @@
       </w:pPr>
     </w:lvl>
   </w:abstractNum>
-  <w:abstractNum w:abstractNumId="11" w15:restartNumberingAfterBreak="0">
+  <w:abstractNum w:abstractNumId="14" w15:restartNumberingAfterBreak="0">
     <w:nsid w:val="624F36E7"/>
     <w:multiLevelType w:val="hybridMultilevel"/>
     <w:tmpl w:val="6330807A"/>
@@ -6335,7 +4970,7 @@
       </w:pPr>
     </w:lvl>
   </w:abstractNum>
-  <w:abstractNum w:abstractNumId="12" w15:restartNumberingAfterBreak="0">
+  <w:abstractNum w:abstractNumId="15" w15:restartNumberingAfterBreak="0">
     <w:nsid w:val="656E6C91"/>
     <w:multiLevelType w:val="multilevel"/>
     <w:tmpl w:val="0408001F"/>
@@ -6424,7 +5059,7 @@
       </w:pPr>
     </w:lvl>
   </w:abstractNum>
-  <w:abstractNum w:abstractNumId="13" w15:restartNumberingAfterBreak="0">
+  <w:abstractNum w:abstractNumId="16" w15:restartNumberingAfterBreak="0">
     <w:nsid w:val="6B7F45FE"/>
     <w:multiLevelType w:val="hybridMultilevel"/>
     <w:tmpl w:val="2592BA50"/>
@@ -6537,52 +5172,61 @@
     </w:lvl>
   </w:abstractNum>
   <w:num w:numId="1">
+    <w:abstractNumId w:val="12"/>
+  </w:num>
+  <w:num w:numId="2">
+    <w:abstractNumId w:val="16"/>
+  </w:num>
+  <w:num w:numId="3">
+    <w:abstractNumId w:val="7"/>
+  </w:num>
+  <w:num w:numId="4">
+    <w:abstractNumId w:val="2"/>
+  </w:num>
+  <w:num w:numId="5">
+    <w:abstractNumId w:val="6"/>
+  </w:num>
+  <w:num w:numId="6">
+    <w:abstractNumId w:val="5"/>
+  </w:num>
+  <w:num w:numId="7">
+    <w:abstractNumId w:val="13"/>
+  </w:num>
+  <w:num w:numId="8">
+    <w:abstractNumId w:val="1"/>
+  </w:num>
+  <w:num w:numId="9">
+    <w:abstractNumId w:val="4"/>
+  </w:num>
+  <w:num w:numId="10">
+    <w:abstractNumId w:val="10"/>
+  </w:num>
+  <w:num w:numId="11">
     <w:abstractNumId w:val="9"/>
   </w:num>
-  <w:num w:numId="2">
-    <w:abstractNumId w:val="13"/>
+  <w:num w:numId="12">
+    <w:abstractNumId w:val="14"/>
   </w:num>
-  <w:num w:numId="3">
-    <w:abstractNumId w:val="6"/>
+  <w:num w:numId="13">
+    <w:abstractNumId w:val="15"/>
   </w:num>
-  <w:num w:numId="4">
-    <w:abstractNumId w:val="1"/>
+  <w:num w:numId="14">
+    <w:abstractNumId w:val="3"/>
   </w:num>
-  <w:num w:numId="5">
-    <w:abstractNumId w:val="5"/>
-  </w:num>
-  <w:num w:numId="6">
-    <w:abstractNumId w:val="4"/>
-  </w:num>
-  <w:num w:numId="7">
-    <w:abstractNumId w:val="10"/>
-  </w:num>
-  <w:num w:numId="8">
+  <w:num w:numId="15">
     <w:abstractNumId w:val="0"/>
   </w:num>
-  <w:num w:numId="9">
-    <w:abstractNumId w:val="3"/>
-  </w:num>
-  <w:num w:numId="10">
-    <w:abstractNumId w:val="8"/>
-  </w:num>
-  <w:num w:numId="11">
-    <w:abstractNumId w:val="7"/>
-  </w:num>
-  <w:num w:numId="12">
+  <w:num w:numId="16">
     <w:abstractNumId w:val="11"/>
   </w:num>
-  <w:num w:numId="13">
-    <w:abstractNumId w:val="12"/>
-  </w:num>
-  <w:num w:numId="14">
-    <w:abstractNumId w:val="2"/>
+  <w:num w:numId="17">
+    <w:abstractNumId w:val="8"/>
   </w:num>
 </w:numbering>
 </file>
 
 <file path=word/styles.xml><?xml version="1.0" encoding="utf-8"?>
-<w:styles xmlns:mc="http://schemas.openxmlformats.org/markup-compatibility/2006" xmlns:r="http://schemas.openxmlformats.org/officeDocument/2006/relationships" xmlns:w="http://schemas.openxmlformats.org/wordprocessingml/2006/main" xmlns:w14="http://schemas.microsoft.com/office/word/2010/wordml" xmlns:w15="http://schemas.microsoft.com/office/word/2012/wordml" xmlns:w16cid="http://schemas.microsoft.com/office/word/2016/wordml/cid" xmlns:w16se="http://schemas.microsoft.com/office/word/2015/wordml/symex" mc:Ignorable="w14 w15 w16se w16cid">
+<w:styles xmlns:mc="http://schemas.openxmlformats.org/markup-compatibility/2006" xmlns:r="http://schemas.openxmlformats.org/officeDocument/2006/relationships" xmlns:w="http://schemas.openxmlformats.org/wordprocessingml/2006/main" xmlns:w14="http://schemas.microsoft.com/office/word/2010/wordml" xmlns:w15="http://schemas.microsoft.com/office/word/2012/wordml" xmlns:w16cex="http://schemas.microsoft.com/office/word/2018/wordml/cex" xmlns:w16cid="http://schemas.microsoft.com/office/word/2016/wordml/cid" xmlns:w16="http://schemas.microsoft.com/office/word/2018/wordml" xmlns:w16se="http://schemas.microsoft.com/office/word/2015/wordml/symex" mc:Ignorable="w14 w15 w16se w16cid w16 w16cex">
   <w:docDefaults>
     <w:rPrDefault>
       <w:rPr>
@@ -6983,6 +5627,7 @@
   <w:style w:type="character" w:default="1" w:styleId="a0">
     <w:name w:val="Default Paragraph Font"/>
     <w:uiPriority w:val="1"/>
+    <w:semiHidden/>
     <w:unhideWhenUsed/>
   </w:style>
   <w:style w:type="table" w:default="1" w:styleId="a1">

</xml_diff>